<commit_message>
[STM8] nRF24L01 add interrupt IRQ
- Add interrupt when sending/receiving data
</commit_message>
<xml_diff>
--- a/Personal Document/StudyPlan/StudyPlan.docx
+++ b/Personal Document/StudyPlan/StudyPlan.docx
@@ -7,15 +7,15 @@
         <w:spacing w:before="100" w:after="100" w:line="23" w:lineRule="atLeast"/>
         <w:jc w:val="both"/>
         <w:rPr>
-          <w:rFonts w:hint="default" w:hAnsi="Verdana" w:eastAsia="Times New Roman" w:cs="Verdana" w:asciiTheme="minorAscii"/>
-          <w:sz w:val="26"/>
-          <w:szCs w:val="26"/>
-          <w:lang w:bidi="ar"/>
-        </w:rPr>
-      </w:pPr>
-      <w:r>
-        <w:rPr>
-          <w:rFonts w:hint="default" w:hAnsi="Verdana" w:eastAsia="Times New Roman" w:cs="Verdana" w:asciiTheme="minorAscii"/>
+          <w:rFonts w:hint="default" w:ascii="Cambria" w:hAnsi="Cambria" w:eastAsia="Times New Roman" w:cs="Cambria"/>
+          <w:sz w:val="26"/>
+          <w:szCs w:val="26"/>
+          <w:lang w:bidi="ar"/>
+        </w:rPr>
+      </w:pPr>
+      <w:r>
+        <w:rPr>
+          <w:rFonts w:hint="default" w:ascii="Cambria" w:hAnsi="Cambria" w:eastAsia="Times New Roman" w:cs="Cambria"/>
           <w:sz w:val="26"/>
           <w:szCs w:val="26"/>
           <w:lang w:bidi="ar"/>
@@ -28,27 +28,27 @@
         <w:spacing w:before="100" w:after="100" w:line="23" w:lineRule="atLeast"/>
         <w:jc w:val="both"/>
         <w:rPr>
-          <w:rFonts w:hint="default" w:hAnsi="Verdana" w:eastAsia="Times New Roman" w:cs="Verdana" w:asciiTheme="minorAscii"/>
-          <w:sz w:val="26"/>
-          <w:szCs w:val="26"/>
-          <w:lang w:bidi="ar"/>
-        </w:rPr>
-      </w:pPr>
-    </w:p>
-    <w:p>
-      <w:pPr>
-        <w:spacing w:before="100" w:after="100" w:line="23" w:lineRule="atLeast"/>
-        <w:jc w:val="both"/>
-        <w:rPr>
-          <w:rFonts w:hint="default" w:hAnsi="Verdana" w:eastAsia="Times New Roman" w:cs="Verdana" w:asciiTheme="minorAscii"/>
-          <w:sz w:val="26"/>
-          <w:szCs w:val="26"/>
-          <w:lang w:bidi="ar"/>
-        </w:rPr>
-      </w:pPr>
-      <w:r>
-        <w:rPr>
-          <w:rFonts w:hint="default" w:hAnsi="Verdana" w:eastAsia="Times New Roman" w:cs="Verdana" w:asciiTheme="minorAscii"/>
+          <w:rFonts w:hint="default" w:ascii="Cambria" w:hAnsi="Cambria" w:eastAsia="Times New Roman" w:cs="Cambria"/>
+          <w:sz w:val="26"/>
+          <w:szCs w:val="26"/>
+          <w:lang w:bidi="ar"/>
+        </w:rPr>
+      </w:pPr>
+    </w:p>
+    <w:p>
+      <w:pPr>
+        <w:spacing w:before="100" w:after="100" w:line="23" w:lineRule="atLeast"/>
+        <w:jc w:val="both"/>
+        <w:rPr>
+          <w:rFonts w:hint="default" w:ascii="Cambria" w:hAnsi="Cambria" w:eastAsia="Times New Roman" w:cs="Cambria"/>
+          <w:sz w:val="26"/>
+          <w:szCs w:val="26"/>
+          <w:lang w:bidi="ar"/>
+        </w:rPr>
+      </w:pPr>
+      <w:r>
+        <w:rPr>
+          <w:rFonts w:hint="default" w:ascii="Cambria" w:hAnsi="Cambria" w:eastAsia="Times New Roman" w:cs="Cambria"/>
           <w:sz w:val="26"/>
           <w:szCs w:val="26"/>
           <w:lang w:bidi="ar"/>
@@ -61,27 +61,27 @@
         <w:spacing w:before="100" w:after="100" w:line="23" w:lineRule="atLeast"/>
         <w:jc w:val="both"/>
         <w:rPr>
-          <w:rFonts w:hint="default" w:hAnsi="Verdana" w:eastAsia="Times New Roman" w:cs="Verdana" w:asciiTheme="minorAscii"/>
-          <w:sz w:val="26"/>
-          <w:szCs w:val="26"/>
-          <w:lang w:bidi="ar"/>
-        </w:rPr>
-      </w:pPr>
-    </w:p>
-    <w:p>
-      <w:pPr>
-        <w:spacing w:before="100" w:after="100" w:line="23" w:lineRule="atLeast"/>
-        <w:jc w:val="both"/>
-        <w:rPr>
-          <w:rFonts w:hint="default" w:hAnsi="Verdana" w:eastAsia="Times New Roman" w:cs="Verdana" w:asciiTheme="minorAscii"/>
-          <w:sz w:val="26"/>
-          <w:szCs w:val="26"/>
-          <w:lang w:bidi="ar"/>
-        </w:rPr>
-      </w:pPr>
-      <w:r>
-        <w:rPr>
-          <w:rFonts w:hint="default" w:hAnsi="Verdana" w:eastAsia="Times New Roman" w:cs="Verdana" w:asciiTheme="minorAscii"/>
+          <w:rFonts w:hint="default" w:ascii="Cambria" w:hAnsi="Cambria" w:eastAsia="Times New Roman" w:cs="Cambria"/>
+          <w:sz w:val="26"/>
+          <w:szCs w:val="26"/>
+          <w:lang w:bidi="ar"/>
+        </w:rPr>
+      </w:pPr>
+    </w:p>
+    <w:p>
+      <w:pPr>
+        <w:spacing w:before="100" w:after="100" w:line="23" w:lineRule="atLeast"/>
+        <w:jc w:val="both"/>
+        <w:rPr>
+          <w:rFonts w:hint="default" w:ascii="Cambria" w:hAnsi="Cambria" w:eastAsia="Times New Roman" w:cs="Cambria"/>
+          <w:sz w:val="26"/>
+          <w:szCs w:val="26"/>
+          <w:lang w:bidi="ar"/>
+        </w:rPr>
+      </w:pPr>
+      <w:r>
+        <w:rPr>
+          <w:rFonts w:hint="default" w:ascii="Cambria" w:hAnsi="Cambria" w:eastAsia="Times New Roman" w:cs="Cambria"/>
           <w:sz w:val="26"/>
           <w:szCs w:val="26"/>
           <w:lang w:bidi="ar"/>
@@ -90,7 +90,7 @@
       </w:r>
       <w:r>
         <w:rPr>
-          <w:rFonts w:hint="default" w:hAnsi="Verdana" w:eastAsia="Times New Roman" w:cs="Verdana" w:asciiTheme="minorAscii"/>
+          <w:rFonts w:hint="default" w:ascii="Cambria" w:hAnsi="Cambria" w:eastAsia="Times New Roman" w:cs="Cambria"/>
           <w:sz w:val="26"/>
           <w:szCs w:val="26"/>
           <w:vertAlign w:val="superscript"/>
@@ -100,7 +100,7 @@
       </w:r>
       <w:r>
         <w:rPr>
-          <w:rFonts w:hint="default" w:hAnsi="Verdana" w:eastAsia="Times New Roman" w:cs="Verdana" w:asciiTheme="minorAscii"/>
+          <w:rFonts w:hint="default" w:ascii="Cambria" w:hAnsi="Cambria" w:eastAsia="Times New Roman" w:cs="Cambria"/>
           <w:sz w:val="26"/>
           <w:szCs w:val="26"/>
           <w:lang w:bidi="ar"/>
@@ -113,15 +113,15 @@
         <w:spacing w:before="100" w:after="100" w:line="23" w:lineRule="atLeast"/>
         <w:jc w:val="both"/>
         <w:rPr>
-          <w:rFonts w:hint="default" w:hAnsi="Verdana" w:eastAsia="Times New Roman" w:cs="Verdana" w:asciiTheme="minorAscii"/>
-          <w:sz w:val="26"/>
-          <w:szCs w:val="26"/>
-          <w:lang w:bidi="ar"/>
-        </w:rPr>
-      </w:pPr>
-      <w:r>
-        <w:rPr>
-          <w:rFonts w:hint="default" w:hAnsi="Verdana" w:eastAsia="Times New Roman" w:cs="Verdana" w:asciiTheme="minorAscii"/>
+          <w:rFonts w:hint="default" w:ascii="Cambria" w:hAnsi="Cambria" w:eastAsia="Times New Roman" w:cs="Cambria"/>
+          <w:sz w:val="26"/>
+          <w:szCs w:val="26"/>
+          <w:lang w:bidi="ar"/>
+        </w:rPr>
+      </w:pPr>
+      <w:r>
+        <w:rPr>
+          <w:rFonts w:hint="default" w:ascii="Cambria" w:hAnsi="Cambria" w:eastAsia="Times New Roman" w:cs="Cambria"/>
           <w:sz w:val="26"/>
           <w:szCs w:val="26"/>
           <w:lang w:bidi="ar"/>
@@ -130,7 +130,7 @@
       </w:r>
       <w:r>
         <w:rPr>
-          <w:rFonts w:hint="default" w:hAnsi="Verdana" w:eastAsia="Times New Roman" w:cs="Verdana" w:asciiTheme="minorAscii"/>
+          <w:rFonts w:hint="default" w:ascii="Cambria" w:hAnsi="Cambria" w:eastAsia="Times New Roman" w:cs="Cambria"/>
           <w:sz w:val="26"/>
           <w:szCs w:val="26"/>
           <w:lang w:val="en-US" w:bidi="ar"/>
@@ -139,7 +139,7 @@
       </w:r>
       <w:r>
         <w:rPr>
-          <w:rFonts w:hint="default" w:hAnsi="Verdana" w:eastAsia="Times New Roman" w:cs="Verdana" w:asciiTheme="minorAscii"/>
+          <w:rFonts w:hint="default" w:ascii="Cambria" w:hAnsi="Cambria" w:eastAsia="Times New Roman" w:cs="Cambria"/>
           <w:sz w:val="26"/>
           <w:szCs w:val="26"/>
           <w:lang w:bidi="ar"/>
@@ -148,7 +148,7 @@
       </w:r>
       <w:r>
         <w:rPr>
-          <w:rFonts w:hint="default" w:hAnsi="Verdana" w:eastAsia="Times New Roman" w:cs="Verdana" w:asciiTheme="minorAscii"/>
+          <w:rFonts w:hint="default" w:ascii="Cambria" w:hAnsi="Cambria" w:eastAsia="Times New Roman" w:cs="Cambria"/>
           <w:sz w:val="26"/>
           <w:szCs w:val="26"/>
           <w:lang w:val="en-US" w:bidi="ar"/>
@@ -157,7 +157,7 @@
       </w:r>
       <w:r>
         <w:rPr>
-          <w:rFonts w:hint="default" w:hAnsi="Verdana" w:eastAsia="Times New Roman" w:cs="Verdana" w:asciiTheme="minorAscii"/>
+          <w:rFonts w:hint="default" w:ascii="Cambria" w:hAnsi="Cambria" w:eastAsia="Times New Roman" w:cs="Cambria"/>
           <w:sz w:val="26"/>
           <w:szCs w:val="26"/>
           <w:lang w:bidi="ar"/>
@@ -166,7 +166,7 @@
       </w:r>
       <w:r>
         <w:rPr>
-          <w:rFonts w:hint="default" w:hAnsi="Verdana" w:eastAsia="Times New Roman" w:cs="Verdana" w:asciiTheme="minorAscii"/>
+          <w:rFonts w:hint="default" w:ascii="Cambria" w:hAnsi="Cambria" w:eastAsia="Times New Roman" w:cs="Cambria"/>
           <w:sz w:val="26"/>
           <w:szCs w:val="26"/>
           <w:lang w:val="en-US" w:bidi="ar"/>
@@ -175,7 +175,7 @@
       </w:r>
       <w:r>
         <w:rPr>
-          <w:rFonts w:hint="default" w:hAnsi="Verdana" w:eastAsia="Times New Roman" w:cs="Verdana" w:asciiTheme="minorAscii"/>
+          <w:rFonts w:hint="default" w:ascii="Cambria" w:hAnsi="Cambria" w:eastAsia="Times New Roman" w:cs="Cambria"/>
           <w:sz w:val="26"/>
           <w:szCs w:val="26"/>
           <w:lang w:bidi="ar"/>
@@ -184,7 +184,7 @@
       </w:r>
       <w:r>
         <w:rPr>
-          <w:rFonts w:hint="default" w:hAnsi="Verdana" w:eastAsia="Times New Roman" w:cs="Verdana" w:asciiTheme="minorAscii"/>
+          <w:rFonts w:hint="default" w:ascii="Cambria" w:hAnsi="Cambria" w:eastAsia="Times New Roman" w:cs="Cambria"/>
           <w:sz w:val="26"/>
           <w:szCs w:val="26"/>
           <w:lang w:val="en-US" w:bidi="ar"/>
@@ -193,7 +193,7 @@
       </w:r>
       <w:r>
         <w:rPr>
-          <w:rFonts w:hint="default" w:hAnsi="Verdana" w:eastAsia="Times New Roman" w:cs="Verdana" w:asciiTheme="minorAscii"/>
+          <w:rFonts w:hint="default" w:ascii="Cambria" w:hAnsi="Cambria" w:eastAsia="Times New Roman" w:cs="Cambria"/>
           <w:sz w:val="26"/>
           <w:szCs w:val="26"/>
           <w:lang w:bidi="ar"/>
@@ -202,7 +202,7 @@
       </w:r>
       <w:r>
         <w:rPr>
-          <w:rFonts w:hint="default" w:hAnsi="Verdana" w:eastAsia="Times New Roman" w:cs="Verdana" w:asciiTheme="minorAscii"/>
+          <w:rFonts w:hint="default" w:ascii="Cambria" w:hAnsi="Cambria" w:eastAsia="Times New Roman" w:cs="Cambria"/>
           <w:sz w:val="26"/>
           <w:szCs w:val="26"/>
           <w:lang w:val="en-US" w:bidi="ar"/>
@@ -211,7 +211,7 @@
       </w:r>
       <w:r>
         <w:rPr>
-          <w:rFonts w:hint="default" w:hAnsi="Verdana" w:eastAsia="Times New Roman" w:cs="Verdana" w:asciiTheme="minorAscii"/>
+          <w:rFonts w:hint="default" w:ascii="Cambria" w:hAnsi="Cambria" w:eastAsia="Times New Roman" w:cs="Cambria"/>
           <w:sz w:val="26"/>
           <w:szCs w:val="26"/>
           <w:lang w:bidi="ar"/>
@@ -220,7 +220,7 @@
       </w:r>
       <w:r>
         <w:rPr>
-          <w:rFonts w:hint="default" w:hAnsi="Verdana" w:eastAsia="Times New Roman" w:cs="Verdana" w:asciiTheme="minorAscii"/>
+          <w:rFonts w:hint="default" w:ascii="Cambria" w:hAnsi="Cambria" w:eastAsia="Times New Roman" w:cs="Cambria"/>
           <w:sz w:val="26"/>
           <w:szCs w:val="26"/>
           <w:lang w:val="en-US" w:bidi="ar"/>
@@ -233,15 +233,15 @@
         <w:spacing w:before="100" w:after="100" w:line="23" w:lineRule="atLeast"/>
         <w:jc w:val="both"/>
         <w:rPr>
-          <w:rFonts w:hint="default" w:hAnsi="Verdana" w:eastAsia="Times New Roman" w:cs="Verdana" w:asciiTheme="minorAscii"/>
-          <w:sz w:val="26"/>
-          <w:szCs w:val="26"/>
-          <w:lang w:val="en-US" w:bidi="ar"/>
-        </w:rPr>
-      </w:pPr>
-      <w:r>
-        <w:rPr>
-          <w:rFonts w:hint="default" w:hAnsi="Verdana" w:eastAsia="Times New Roman" w:cs="Verdana" w:asciiTheme="minorAscii"/>
+          <w:rFonts w:hint="default" w:ascii="Cambria" w:hAnsi="Cambria" w:eastAsia="Times New Roman" w:cs="Cambria"/>
+          <w:sz w:val="26"/>
+          <w:szCs w:val="26"/>
+          <w:lang w:val="en-US" w:bidi="ar"/>
+        </w:rPr>
+      </w:pPr>
+      <w:r>
+        <w:rPr>
+          <w:rFonts w:hint="default" w:ascii="Cambria" w:hAnsi="Cambria" w:eastAsia="Times New Roman" w:cs="Cambria"/>
           <w:sz w:val="26"/>
           <w:szCs w:val="26"/>
           <w:lang w:bidi="ar"/>
@@ -250,25 +250,16 @@
       </w:r>
       <w:r>
         <w:rPr>
-          <w:rFonts w:hint="default" w:hAnsi="Verdana" w:eastAsia="Times New Roman" w:cs="Verdana" w:asciiTheme="minorAscii"/>
-          <w:sz w:val="26"/>
-          <w:szCs w:val="26"/>
-          <w:lang w:val="en-US" w:bidi="ar"/>
-        </w:rPr>
-        <w:t xml:space="preserve"> </w:t>
-      </w:r>
-      <w:r>
-        <w:rPr>
-          <w:rFonts w:hint="default" w:hAnsi="Verdana" w:eastAsia="Times New Roman" w:cs="Verdana" w:asciiTheme="minorAscii"/>
-          <w:sz w:val="26"/>
-          <w:szCs w:val="26"/>
-          <w:lang w:val="en-US" w:bidi="ar"/>
-        </w:rPr>
-        <w:t xml:space="preserve">have a keen interest in technology and robotic, </w:t>
-      </w:r>
-      <w:r>
-        <w:rPr>
-          <w:rFonts w:hint="default" w:hAnsi="Verdana" w:eastAsia="Times New Roman" w:cs="Verdana" w:asciiTheme="minorAscii"/>
+          <w:rFonts w:hint="default" w:ascii="Cambria" w:hAnsi="Cambria" w:eastAsia="Times New Roman" w:cs="Cambria"/>
+          <w:sz w:val="26"/>
+          <w:szCs w:val="26"/>
+          <w:lang w:val="en-US" w:bidi="ar"/>
+        </w:rPr>
+        <w:t xml:space="preserve"> have a keen interest in technology and robotic, </w:t>
+      </w:r>
+      <w:r>
+        <w:rPr>
+          <w:rFonts w:hint="default" w:ascii="Cambria" w:hAnsi="Cambria" w:eastAsia="Times New Roman" w:cs="Cambria"/>
           <w:sz w:val="26"/>
           <w:szCs w:val="26"/>
           <w:lang w:bidi="ar"/>
@@ -277,7 +268,7 @@
       </w:r>
       <w:r>
         <w:rPr>
-          <w:rFonts w:hint="default" w:hAnsi="Verdana" w:eastAsia="Times New Roman" w:cs="Verdana" w:asciiTheme="minorAscii"/>
+          <w:rFonts w:hint="default" w:ascii="Cambria" w:hAnsi="Cambria" w:eastAsia="Times New Roman" w:cs="Cambria"/>
           <w:sz w:val="26"/>
           <w:szCs w:val="26"/>
           <w:lang w:val="en-US" w:bidi="ar"/>
@@ -290,15 +281,15 @@
         <w:spacing w:before="100" w:after="100" w:line="23" w:lineRule="atLeast"/>
         <w:jc w:val="both"/>
         <w:rPr>
-          <w:rFonts w:hint="default" w:hAnsi="Verdana" w:eastAsia="Times New Roman" w:cs="Verdana" w:asciiTheme="minorAscii"/>
-          <w:sz w:val="26"/>
-          <w:szCs w:val="26"/>
-          <w:lang w:bidi="ar"/>
-        </w:rPr>
-      </w:pPr>
-      <w:r>
-        <w:rPr>
-          <w:rFonts w:hint="default" w:hAnsi="Verdana" w:eastAsia="Times New Roman" w:cs="Verdana" w:asciiTheme="minorAscii"/>
+          <w:rFonts w:hint="default" w:ascii="Cambria" w:hAnsi="Cambria" w:eastAsia="Times New Roman" w:cs="Cambria"/>
+          <w:sz w:val="26"/>
+          <w:szCs w:val="26"/>
+          <w:lang w:bidi="ar"/>
+        </w:rPr>
+      </w:pPr>
+      <w:r>
+        <w:rPr>
+          <w:rFonts w:hint="default" w:ascii="Cambria" w:hAnsi="Cambria" w:eastAsia="Times New Roman" w:cs="Cambria"/>
           <w:sz w:val="26"/>
           <w:szCs w:val="26"/>
           <w:lang w:bidi="ar"/>
@@ -307,7 +298,7 @@
       </w:r>
       <w:r>
         <w:rPr>
-          <w:rFonts w:hint="default" w:hAnsi="Verdana" w:eastAsia="Times New Roman" w:cs="Verdana" w:asciiTheme="minorAscii"/>
+          <w:rFonts w:hint="default" w:ascii="Cambria" w:hAnsi="Cambria" w:eastAsia="Times New Roman" w:cs="Cambria"/>
           <w:sz w:val="26"/>
           <w:szCs w:val="26"/>
           <w:lang w:val="en-US" w:bidi="ar"/>
@@ -320,15 +311,15 @@
         <w:spacing w:before="100" w:after="100" w:line="23" w:lineRule="atLeast"/>
         <w:jc w:val="both"/>
         <w:rPr>
-          <w:rFonts w:hint="default" w:hAnsi="Verdana" w:eastAsia="Times New Roman" w:cs="Verdana" w:asciiTheme="minorAscii"/>
-          <w:sz w:val="26"/>
-          <w:szCs w:val="26"/>
-          <w:lang w:bidi="ar"/>
-        </w:rPr>
-      </w:pPr>
-      <w:r>
-        <w:rPr>
-          <w:rFonts w:hint="default" w:hAnsi="Verdana" w:eastAsia="Times New Roman" w:cs="Verdana" w:asciiTheme="minorAscii"/>
+          <w:rFonts w:hint="default" w:ascii="Cambria" w:hAnsi="Cambria" w:eastAsia="Times New Roman" w:cs="Cambria"/>
+          <w:sz w:val="26"/>
+          <w:szCs w:val="26"/>
+          <w:lang w:bidi="ar"/>
+        </w:rPr>
+      </w:pPr>
+      <w:r>
+        <w:rPr>
+          <w:rFonts w:hint="default" w:ascii="Cambria" w:hAnsi="Cambria" w:eastAsia="Times New Roman" w:cs="Cambria"/>
           <w:sz w:val="26"/>
           <w:szCs w:val="26"/>
           <w:lang w:bidi="ar"/>
@@ -337,7 +328,7 @@
       </w:r>
       <w:r>
         <w:rPr>
-          <w:rFonts w:hint="default" w:hAnsi="Verdana" w:eastAsia="Times New Roman" w:cs="Verdana" w:asciiTheme="minorAscii"/>
+          <w:rFonts w:hint="default" w:ascii="Cambria" w:hAnsi="Cambria" w:eastAsia="Times New Roman" w:cs="Cambria"/>
           <w:sz w:val="26"/>
           <w:szCs w:val="26"/>
           <w:lang w:val="en-US" w:bidi="ar"/>
@@ -346,7 +337,7 @@
       </w:r>
       <w:r>
         <w:rPr>
-          <w:rFonts w:hint="default" w:hAnsi="Verdana" w:eastAsia="Times New Roman" w:cs="Verdana" w:asciiTheme="minorAscii"/>
+          <w:rFonts w:hint="default" w:ascii="Cambria" w:hAnsi="Cambria" w:eastAsia="Times New Roman" w:cs="Cambria"/>
           <w:sz w:val="26"/>
           <w:szCs w:val="26"/>
           <w:lang w:bidi="ar"/>
@@ -359,15 +350,15 @@
         <w:spacing w:before="100" w:after="100" w:line="23" w:lineRule="atLeast"/>
         <w:jc w:val="both"/>
         <w:rPr>
-          <w:rFonts w:hint="default" w:hAnsi="Verdana" w:eastAsia="Times New Roman" w:cs="Verdana" w:asciiTheme="minorAscii"/>
-          <w:sz w:val="26"/>
-          <w:szCs w:val="26"/>
-          <w:lang w:bidi="ar"/>
-        </w:rPr>
-      </w:pPr>
-      <w:r>
-        <w:rPr>
-          <w:rFonts w:hint="default" w:hAnsi="Verdana" w:eastAsia="Times New Roman" w:cs="Verdana" w:asciiTheme="minorAscii"/>
+          <w:rFonts w:hint="default" w:ascii="Cambria" w:hAnsi="Cambria" w:eastAsia="Times New Roman" w:cs="Cambria"/>
+          <w:sz w:val="26"/>
+          <w:szCs w:val="26"/>
+          <w:lang w:bidi="ar"/>
+        </w:rPr>
+      </w:pPr>
+      <w:r>
+        <w:rPr>
+          <w:rFonts w:hint="default" w:ascii="Cambria" w:hAnsi="Cambria" w:eastAsia="Times New Roman" w:cs="Cambria"/>
           <w:sz w:val="26"/>
           <w:szCs w:val="26"/>
           <w:lang w:bidi="ar"/>
@@ -376,7 +367,7 @@
       </w:r>
       <w:r>
         <w:rPr>
-          <w:rFonts w:hint="default" w:hAnsi="Verdana" w:cs="Verdana" w:asciiTheme="minorAscii"/>
+          <w:rFonts w:hint="default" w:ascii="Cambria" w:hAnsi="Cambria" w:cs="Cambria"/>
           <w:sz w:val="26"/>
           <w:szCs w:val="26"/>
         </w:rPr>
@@ -384,7 +375,7 @@
       </w:r>
       <w:r>
         <w:rPr>
-          <w:rFonts w:hint="default" w:hAnsi="Verdana" w:eastAsia="Times New Roman" w:cs="Verdana" w:asciiTheme="minorAscii"/>
+          <w:rFonts w:hint="default" w:ascii="Cambria" w:hAnsi="Cambria" w:eastAsia="Times New Roman" w:cs="Cambria"/>
           <w:sz w:val="26"/>
           <w:szCs w:val="26"/>
           <w:lang w:bidi="ar"/>
@@ -393,7 +384,7 @@
       </w:r>
       <w:r>
         <w:rPr>
-          <w:rFonts w:hint="default" w:hAnsi="Verdana" w:cs="Verdana" w:asciiTheme="minorAscii"/>
+          <w:rFonts w:hint="default" w:ascii="Cambria" w:hAnsi="Cambria" w:cs="Cambria"/>
           <w:sz w:val="26"/>
           <w:szCs w:val="26"/>
         </w:rPr>
@@ -401,25 +392,16 @@
       </w:r>
       <w:r>
         <w:rPr>
-          <w:rFonts w:hint="default" w:hAnsi="Verdana" w:cs="Verdana" w:asciiTheme="minorAscii"/>
+          <w:rFonts w:hint="default" w:ascii="Cambria" w:hAnsi="Cambria" w:cs="Cambria"/>
           <w:sz w:val="26"/>
           <w:szCs w:val="26"/>
           <w:lang w:val="en-US"/>
         </w:rPr>
-        <w:t xml:space="preserve"> </w:t>
-      </w:r>
-      <w:r>
-        <w:rPr>
-          <w:rFonts w:hint="default" w:hAnsi="Verdana" w:cs="Verdana" w:asciiTheme="minorAscii"/>
-          <w:sz w:val="26"/>
-          <w:szCs w:val="26"/>
-          <w:lang w:val="en-US"/>
-        </w:rPr>
-        <w:t>December 20</w:t>
-      </w:r>
-      <w:r>
-        <w:rPr>
-          <w:rFonts w:hint="default" w:hAnsi="Verdana" w:cs="Verdana" w:asciiTheme="minorAscii" w:eastAsiaTheme="minorEastAsia"/>
+        <w:t xml:space="preserve"> December 20</w:t>
+      </w:r>
+      <w:r>
+        <w:rPr>
+          <w:rFonts w:hint="default" w:ascii="Cambria" w:hAnsi="Cambria" w:cs="Cambria" w:eastAsiaTheme="minorEastAsia"/>
           <w:sz w:val="26"/>
           <w:szCs w:val="26"/>
           <w:vertAlign w:val="superscript"/>
@@ -429,7 +411,7 @@
       </w:r>
       <w:r>
         <w:rPr>
-          <w:rFonts w:hint="default" w:hAnsi="Verdana" w:cs="Verdana" w:asciiTheme="minorAscii"/>
+          <w:rFonts w:hint="default" w:ascii="Cambria" w:hAnsi="Cambria" w:cs="Cambria"/>
           <w:sz w:val="26"/>
           <w:szCs w:val="26"/>
           <w:lang w:val="en-US"/>
@@ -438,7 +420,7 @@
       </w:r>
       <w:r>
         <w:rPr>
-          <w:rFonts w:hint="default" w:hAnsi="Verdana" w:cs="Verdana" w:asciiTheme="minorAscii"/>
+          <w:rFonts w:hint="default" w:ascii="Cambria" w:hAnsi="Cambria" w:cs="Cambria"/>
           <w:sz w:val="26"/>
           <w:szCs w:val="26"/>
         </w:rPr>
@@ -450,42 +432,42 @@
         <w:spacing w:before="100" w:after="100" w:line="23" w:lineRule="atLeast"/>
         <w:jc w:val="both"/>
         <w:rPr>
-          <w:rFonts w:hint="default" w:hAnsi="Verdana" w:eastAsia="Times New Roman" w:cs="Verdana" w:asciiTheme="minorAscii"/>
-          <w:sz w:val="26"/>
-          <w:szCs w:val="26"/>
-          <w:lang w:bidi="ar"/>
-        </w:rPr>
-      </w:pPr>
-      <w:r>
-        <w:rPr>
-          <w:rFonts w:hint="default" w:hAnsi="Verdana" w:eastAsia="Times New Roman" w:cs="Verdana" w:asciiTheme="minorAscii"/>
-          <w:sz w:val="26"/>
-          <w:szCs w:val="26"/>
-          <w:lang w:bidi="ar"/>
-        </w:rPr>
-        <w:t xml:space="preserve">Having already obtained a Bachelor </w:t>
-      </w:r>
-      <w:r>
-        <w:rPr>
-          <w:rFonts w:hint="default" w:hAnsi="Verdana" w:eastAsia="Times New Roman" w:cs="Verdana" w:asciiTheme="minorAscii"/>
-          <w:sz w:val="26"/>
-          <w:szCs w:val="26"/>
-          <w:lang w:bidi="ar"/>
-        </w:rPr>
-        <w:t xml:space="preserve">Degree of Mechatronics, I decided to apply to study a diploma instead of a bachelor degree. </w:t>
-      </w:r>
-      <w:r>
-        <w:rPr>
-          <w:rFonts w:hint="default" w:hAnsi="Verdana" w:eastAsia="Times New Roman" w:cs="Verdana" w:asciiTheme="minorAscii"/>
-          <w:sz w:val="26"/>
-          <w:szCs w:val="26"/>
-          <w:lang w:bidi="ar"/>
-        </w:rPr>
-        <w:t xml:space="preserve">In college programs </w:t>
-      </w:r>
-      <w:r>
-        <w:rPr>
-          <w:rFonts w:hint="default" w:hAnsi="Verdana" w:eastAsia="Times New Roman" w:cs="Verdana" w:asciiTheme="minorAscii"/>
+          <w:rFonts w:hint="default" w:ascii="Cambria" w:hAnsi="Cambria" w:eastAsia="Times New Roman" w:cs="Cambria"/>
+          <w:sz w:val="26"/>
+          <w:szCs w:val="26"/>
+          <w:lang w:bidi="ar"/>
+        </w:rPr>
+      </w:pPr>
+      <w:r>
+        <w:rPr>
+          <w:rFonts w:hint="default" w:ascii="Cambria" w:hAnsi="Cambria" w:eastAsia="Times New Roman" w:cs="Cambria"/>
+          <w:sz w:val="26"/>
+          <w:szCs w:val="26"/>
+          <w:lang w:bidi="ar"/>
+        </w:rPr>
+        <w:t>Having already obtained a Bachelor Degree of Mechatronics</w:t>
+      </w:r>
+      <w:r>
+        <w:rPr>
+          <w:rFonts w:hint="default" w:ascii="Cambria" w:hAnsi="Cambria" w:eastAsia="Times New Roman" w:cs="Cambria"/>
+          <w:sz w:val="26"/>
+          <w:szCs w:val="26"/>
+          <w:lang w:val="en-US" w:bidi="ar"/>
+        </w:rPr>
+        <w:t xml:space="preserve"> with GPA 7.68</w:t>
+      </w:r>
+      <w:r>
+        <w:rPr>
+          <w:rFonts w:hint="default" w:ascii="Cambria" w:hAnsi="Cambria" w:eastAsia="Times New Roman" w:cs="Cambria"/>
+          <w:sz w:val="26"/>
+          <w:szCs w:val="26"/>
+          <w:lang w:bidi="ar"/>
+        </w:rPr>
+        <w:t xml:space="preserve">, I decided to apply to study a diploma instead of a bachelor degree. In college programs </w:t>
+      </w:r>
+      <w:r>
+        <w:rPr>
+          <w:rFonts w:hint="default" w:ascii="Cambria" w:hAnsi="Cambria" w:eastAsia="Times New Roman" w:cs="Cambria"/>
           <w:sz w:val="26"/>
           <w:szCs w:val="26"/>
           <w:lang w:val="en-US" w:bidi="ar"/>
@@ -494,7 +476,7 @@
       </w:r>
       <w:r>
         <w:rPr>
-          <w:rFonts w:hint="default" w:hAnsi="Verdana" w:eastAsia="Times New Roman" w:cs="Verdana" w:asciiTheme="minorAscii"/>
+          <w:rFonts w:hint="default" w:ascii="Cambria" w:hAnsi="Cambria" w:eastAsia="Times New Roman" w:cs="Cambria"/>
           <w:sz w:val="26"/>
           <w:szCs w:val="26"/>
           <w:lang w:bidi="ar"/>
@@ -503,7 +485,7 @@
       </w:r>
       <w:r>
         <w:rPr>
-          <w:rFonts w:hint="default" w:hAnsi="Verdana" w:eastAsia="Times New Roman" w:cs="Verdana" w:asciiTheme="minorAscii"/>
+          <w:rFonts w:hint="default" w:ascii="Cambria" w:hAnsi="Cambria" w:eastAsia="Times New Roman" w:cs="Cambria"/>
           <w:sz w:val="26"/>
           <w:szCs w:val="26"/>
           <w:lang w:val="en-US" w:bidi="ar"/>
@@ -512,7 +494,7 @@
       </w:r>
       <w:r>
         <w:rPr>
-          <w:rFonts w:hint="default" w:hAnsi="Verdana" w:eastAsia="Times New Roman" w:cs="Verdana" w:asciiTheme="minorAscii"/>
+          <w:rFonts w:hint="default" w:ascii="Cambria" w:hAnsi="Cambria" w:eastAsia="Times New Roman" w:cs="Cambria"/>
           <w:sz w:val="26"/>
           <w:szCs w:val="26"/>
           <w:lang w:bidi="ar"/>
@@ -521,7 +503,7 @@
       </w:r>
       <w:r>
         <w:rPr>
-          <w:rFonts w:hint="default" w:hAnsi="Verdana" w:eastAsia="Times New Roman" w:cs="Verdana" w:asciiTheme="minorAscii"/>
+          <w:rFonts w:hint="default" w:ascii="Cambria" w:hAnsi="Cambria" w:eastAsia="Times New Roman" w:cs="Cambria"/>
           <w:sz w:val="26"/>
           <w:szCs w:val="26"/>
           <w:lang w:val="en-US" w:bidi="ar"/>
@@ -530,7 +512,7 @@
       </w:r>
       <w:r>
         <w:rPr>
-          <w:rFonts w:hint="default" w:hAnsi="Verdana" w:eastAsia="Times New Roman" w:cs="Verdana" w:asciiTheme="minorAscii"/>
+          <w:rFonts w:hint="default" w:ascii="Cambria" w:hAnsi="Cambria" w:eastAsia="Times New Roman" w:cs="Cambria"/>
           <w:sz w:val="26"/>
           <w:szCs w:val="26"/>
           <w:lang w:bidi="ar"/>
@@ -543,15 +525,15 @@
         <w:spacing w:before="100" w:after="100" w:line="23" w:lineRule="atLeast"/>
         <w:jc w:val="both"/>
         <w:rPr>
-          <w:rFonts w:hint="default" w:hAnsi="Verdana" w:eastAsia="Times New Roman" w:cs="Verdana" w:asciiTheme="minorAscii"/>
-          <w:sz w:val="26"/>
-          <w:szCs w:val="26"/>
-          <w:lang w:bidi="ar"/>
-        </w:rPr>
-      </w:pPr>
-      <w:r>
-        <w:rPr>
-          <w:rFonts w:hint="default" w:hAnsi="Verdana" w:eastAsia="Times New Roman" w:cs="Verdana" w:asciiTheme="minorAscii"/>
+          <w:rFonts w:hint="default" w:ascii="Cambria" w:hAnsi="Cambria" w:eastAsia="Times New Roman" w:cs="Cambria"/>
+          <w:sz w:val="26"/>
+          <w:szCs w:val="26"/>
+          <w:lang w:bidi="ar"/>
+        </w:rPr>
+      </w:pPr>
+      <w:r>
+        <w:rPr>
+          <w:rFonts w:hint="default" w:ascii="Cambria" w:hAnsi="Cambria" w:eastAsia="Times New Roman" w:cs="Cambria"/>
           <w:sz w:val="26"/>
           <w:szCs w:val="26"/>
           <w:lang w:val="en-US" w:bidi="ar"/>
@@ -560,7 +542,7 @@
       </w:r>
       <w:r>
         <w:rPr>
-          <w:rFonts w:hint="default" w:hAnsi="Verdana" w:eastAsia="Times New Roman" w:cs="Verdana" w:asciiTheme="minorAscii"/>
+          <w:rFonts w:hint="default" w:ascii="Cambria" w:hAnsi="Cambria" w:eastAsia="Times New Roman" w:cs="Cambria"/>
           <w:sz w:val="26"/>
           <w:szCs w:val="26"/>
           <w:lang w:bidi="ar"/>
@@ -569,7 +551,7 @@
       </w:r>
       <w:r>
         <w:rPr>
-          <w:rFonts w:hint="default" w:hAnsi="Verdana" w:eastAsia="Times New Roman" w:cs="Verdana" w:asciiTheme="minorAscii"/>
+          <w:rFonts w:hint="default" w:ascii="Cambria" w:hAnsi="Cambria" w:eastAsia="Times New Roman" w:cs="Cambria"/>
           <w:sz w:val="26"/>
           <w:szCs w:val="26"/>
           <w:lang w:val="en-US" w:bidi="ar"/>
@@ -578,7 +560,7 @@
       </w:r>
       <w:r>
         <w:rPr>
-          <w:rFonts w:hint="default" w:hAnsi="Verdana" w:eastAsia="Times New Roman" w:cs="Verdana" w:asciiTheme="minorAscii"/>
+          <w:rFonts w:hint="default" w:ascii="Cambria" w:hAnsi="Cambria" w:eastAsia="Times New Roman" w:cs="Cambria"/>
           <w:sz w:val="26"/>
           <w:szCs w:val="26"/>
           <w:lang w:bidi="ar"/>
@@ -587,7 +569,7 @@
       </w:r>
       <w:r>
         <w:rPr>
-          <w:rFonts w:hint="default" w:hAnsi="Verdana" w:eastAsia="Times New Roman" w:cs="Verdana" w:asciiTheme="minorAscii"/>
+          <w:rFonts w:hint="default" w:ascii="Cambria" w:hAnsi="Cambria" w:eastAsia="Times New Roman" w:cs="Cambria"/>
           <w:sz w:val="26"/>
           <w:szCs w:val="26"/>
           <w:lang w:val="en-US" w:bidi="ar"/>
@@ -596,7 +578,7 @@
       </w:r>
       <w:r>
         <w:rPr>
-          <w:rFonts w:hint="default" w:hAnsi="Verdana" w:eastAsia="Times New Roman" w:cs="Verdana" w:asciiTheme="minorAscii"/>
+          <w:rFonts w:hint="default" w:ascii="Cambria" w:hAnsi="Cambria" w:eastAsia="Times New Roman" w:cs="Cambria"/>
           <w:sz w:val="26"/>
           <w:szCs w:val="26"/>
           <w:lang w:bidi="ar"/>
@@ -605,7 +587,7 @@
       </w:r>
       <w:r>
         <w:rPr>
-          <w:rFonts w:hint="default" w:hAnsi="Verdana" w:eastAsia="Times New Roman" w:cs="Verdana" w:asciiTheme="minorAscii"/>
+          <w:rFonts w:hint="default" w:ascii="Cambria" w:hAnsi="Cambria" w:eastAsia="Times New Roman" w:cs="Cambria"/>
           <w:sz w:val="26"/>
           <w:szCs w:val="26"/>
           <w:lang w:val="en-US" w:bidi="ar"/>
@@ -614,7 +596,7 @@
       </w:r>
       <w:r>
         <w:rPr>
-          <w:rFonts w:hint="default" w:hAnsi="Verdana" w:eastAsia="Times New Roman" w:cs="Verdana" w:asciiTheme="minorAscii"/>
+          <w:rFonts w:hint="default" w:ascii="Cambria" w:hAnsi="Cambria" w:eastAsia="Times New Roman" w:cs="Cambria"/>
           <w:sz w:val="26"/>
           <w:szCs w:val="26"/>
           <w:lang w:bidi="ar"/>
@@ -623,7 +605,7 @@
       </w:r>
       <w:r>
         <w:rPr>
-          <w:rFonts w:hint="default" w:hAnsi="Verdana" w:eastAsia="Times New Roman" w:cs="Verdana" w:asciiTheme="minorAscii"/>
+          <w:rFonts w:hint="default" w:ascii="Cambria" w:hAnsi="Cambria" w:eastAsia="Times New Roman" w:cs="Cambria"/>
           <w:sz w:val="26"/>
           <w:szCs w:val="26"/>
           <w:lang w:val="en-US" w:bidi="ar"/>
@@ -632,7 +614,7 @@
       </w:r>
       <w:r>
         <w:rPr>
-          <w:rFonts w:hint="default" w:hAnsi="Verdana" w:eastAsia="Times New Roman" w:cs="Verdana" w:asciiTheme="minorAscii"/>
+          <w:rFonts w:hint="default" w:ascii="Cambria" w:hAnsi="Cambria" w:eastAsia="Times New Roman" w:cs="Cambria"/>
           <w:sz w:val="26"/>
           <w:szCs w:val="26"/>
           <w:lang w:bidi="ar"/>
@@ -641,7 +623,7 @@
       </w:r>
       <w:r>
         <w:rPr>
-          <w:rFonts w:hint="default" w:hAnsi="Verdana" w:eastAsia="Times New Roman" w:cs="Verdana" w:asciiTheme="minorAscii"/>
+          <w:rFonts w:hint="default" w:ascii="Cambria" w:hAnsi="Cambria" w:eastAsia="Times New Roman" w:cs="Cambria"/>
           <w:sz w:val="26"/>
           <w:szCs w:val="26"/>
           <w:lang w:val="en-US" w:bidi="ar"/>
@@ -650,7 +632,7 @@
       </w:r>
       <w:r>
         <w:rPr>
-          <w:rFonts w:hint="default" w:hAnsi="Verdana" w:eastAsia="Times New Roman" w:cs="Verdana" w:asciiTheme="minorAscii"/>
+          <w:rFonts w:hint="default" w:ascii="Cambria" w:hAnsi="Cambria" w:eastAsia="Times New Roman" w:cs="Cambria"/>
           <w:sz w:val="26"/>
           <w:szCs w:val="26"/>
           <w:lang w:bidi="ar"/>
@@ -659,7 +641,7 @@
       </w:r>
       <w:r>
         <w:rPr>
-          <w:rFonts w:hint="default" w:hAnsi="Verdana" w:eastAsia="Times New Roman" w:cs="Verdana" w:asciiTheme="minorAscii"/>
+          <w:rFonts w:hint="default" w:ascii="Cambria" w:hAnsi="Cambria" w:eastAsia="Times New Roman" w:cs="Cambria"/>
           <w:sz w:val="26"/>
           <w:szCs w:val="26"/>
           <w:lang w:val="en-US" w:bidi="ar"/>
@@ -668,7 +650,7 @@
       </w:r>
       <w:r>
         <w:rPr>
-          <w:rFonts w:hint="default" w:hAnsi="Verdana" w:eastAsia="Times New Roman" w:cs="Verdana" w:asciiTheme="minorAscii"/>
+          <w:rFonts w:hint="default" w:ascii="Cambria" w:hAnsi="Cambria" w:eastAsia="Times New Roman" w:cs="Cambria"/>
           <w:sz w:val="26"/>
           <w:szCs w:val="26"/>
           <w:lang w:bidi="ar"/>
@@ -677,7 +659,7 @@
       </w:r>
       <w:r>
         <w:rPr>
-          <w:rFonts w:hint="default" w:hAnsi="Verdana" w:eastAsia="Times New Roman" w:cs="Verdana" w:asciiTheme="minorAscii"/>
+          <w:rFonts w:hint="default" w:ascii="Cambria" w:hAnsi="Cambria" w:eastAsia="Times New Roman" w:cs="Cambria"/>
           <w:sz w:val="26"/>
           <w:szCs w:val="26"/>
           <w:lang w:val="en-US" w:bidi="ar"/>
@@ -686,7 +668,7 @@
       </w:r>
       <w:r>
         <w:rPr>
-          <w:rFonts w:hint="default" w:hAnsi="Verdana" w:eastAsia="Times New Roman" w:cs="Verdana" w:asciiTheme="minorAscii"/>
+          <w:rFonts w:hint="default" w:ascii="Cambria" w:hAnsi="Cambria" w:eastAsia="Times New Roman" w:cs="Cambria"/>
           <w:sz w:val="26"/>
           <w:szCs w:val="26"/>
           <w:lang w:bidi="ar"/>
@@ -695,7 +677,7 @@
       </w:r>
       <w:r>
         <w:rPr>
-          <w:rFonts w:hint="default" w:hAnsi="Verdana" w:eastAsia="Times New Roman" w:cs="Verdana" w:asciiTheme="minorAscii"/>
+          <w:rFonts w:hint="default" w:ascii="Cambria" w:hAnsi="Cambria" w:eastAsia="Times New Roman" w:cs="Cambria"/>
           <w:sz w:val="26"/>
           <w:szCs w:val="26"/>
           <w:lang w:val="en-US" w:bidi="ar"/>
@@ -704,7 +686,7 @@
       </w:r>
       <w:r>
         <w:rPr>
-          <w:rFonts w:hint="default" w:hAnsi="Verdana" w:eastAsia="Times New Roman" w:cs="Verdana" w:asciiTheme="minorAscii"/>
+          <w:rFonts w:hint="default" w:ascii="Cambria" w:hAnsi="Cambria" w:eastAsia="Times New Roman" w:cs="Cambria"/>
           <w:sz w:val="26"/>
           <w:szCs w:val="26"/>
           <w:lang w:bidi="ar"/>
@@ -713,7 +695,7 @@
       </w:r>
       <w:r>
         <w:rPr>
-          <w:rFonts w:hint="default" w:hAnsi="Verdana" w:eastAsia="Times New Roman" w:cs="Verdana" w:asciiTheme="minorAscii"/>
+          <w:rFonts w:hint="default" w:ascii="Cambria" w:hAnsi="Cambria" w:eastAsia="Times New Roman" w:cs="Cambria"/>
           <w:sz w:val="26"/>
           <w:szCs w:val="26"/>
           <w:lang w:val="en-US" w:bidi="ar"/>
@@ -726,42 +708,24 @@
         <w:spacing w:before="100" w:after="100" w:line="23" w:lineRule="atLeast"/>
         <w:jc w:val="both"/>
         <w:rPr>
-          <w:rFonts w:hint="default" w:hAnsi="Verdana" w:eastAsia="Times New Roman" w:cs="Verdana" w:asciiTheme="minorAscii"/>
-          <w:sz w:val="26"/>
-          <w:szCs w:val="26"/>
-          <w:lang w:bidi="ar"/>
-        </w:rPr>
-      </w:pPr>
-      <w:r>
-        <w:rPr>
-          <w:rFonts w:hint="default" w:hAnsi="Verdana" w:eastAsia="Times New Roman" w:cs="Verdana" w:asciiTheme="minorAscii"/>
-          <w:sz w:val="26"/>
-          <w:szCs w:val="26"/>
-          <w:lang w:bidi="ar"/>
-        </w:rPr>
-        <w:t xml:space="preserve">My objective is studying and discovering Canada by myself during the course at Algonquin College, which will start in </w:t>
-      </w:r>
-      <w:r>
-        <w:rPr>
-          <w:rFonts w:hint="default" w:hAnsi="Verdana" w:eastAsia="Times New Roman" w:cs="Verdana" w:asciiTheme="minorAscii"/>
-          <w:sz w:val="26"/>
-          <w:szCs w:val="26"/>
-          <w:lang w:bidi="ar"/>
-        </w:rPr>
-        <w:t>May 07, 2018</w:t>
-      </w:r>
-      <w:r>
-        <w:rPr>
-          <w:rFonts w:hint="default" w:hAnsi="Verdana" w:eastAsia="Times New Roman" w:cs="Verdana" w:asciiTheme="minorAscii"/>
-          <w:sz w:val="26"/>
-          <w:szCs w:val="26"/>
-          <w:lang w:bidi="ar"/>
-        </w:rPr>
-        <w:t>. I’ve striven for a long time for preparation step and be still taking care of my small family - my wife and son, who will stay at home and await me to come back after finishing my education. New Diploma of Electro-Mechanical Engineering Technician</w:t>
-      </w:r>
-      <w:r>
-        <w:rPr>
-          <w:rFonts w:hint="default" w:hAnsi="Verdana" w:eastAsia="Times New Roman" w:cs="Verdana" w:asciiTheme="minorAscii"/>
+          <w:rFonts w:hint="default" w:ascii="Cambria" w:hAnsi="Cambria" w:eastAsia="Times New Roman" w:cs="Cambria"/>
+          <w:sz w:val="26"/>
+          <w:szCs w:val="26"/>
+          <w:lang w:bidi="ar"/>
+        </w:rPr>
+      </w:pPr>
+      <w:r>
+        <w:rPr>
+          <w:rFonts w:hint="default" w:ascii="Cambria" w:hAnsi="Cambria" w:eastAsia="Times New Roman" w:cs="Cambria"/>
+          <w:sz w:val="26"/>
+          <w:szCs w:val="26"/>
+          <w:lang w:bidi="ar"/>
+        </w:rPr>
+        <w:t>My objective is studying and discovering Canada by myself during the course at Algonquin College, which will start in May 07, 2018. I’ve striven for a long time for preparation step and be still taking care of my small family - my wife and son, who will stay at home and await me to come back after finishing my education. New Diploma of Electro-Mechanical Engineering Technician</w:t>
+      </w:r>
+      <w:r>
+        <w:rPr>
+          <w:rFonts w:hint="default" w:ascii="Cambria" w:hAnsi="Cambria" w:eastAsia="Times New Roman" w:cs="Cambria"/>
           <w:sz w:val="26"/>
           <w:szCs w:val="26"/>
           <w:lang w:val="en-US" w:bidi="ar"/>
@@ -770,7 +734,7 @@
       </w:r>
       <w:r>
         <w:rPr>
-          <w:rFonts w:hint="default" w:hAnsi="Verdana" w:eastAsia="Times New Roman" w:cs="Verdana" w:asciiTheme="minorAscii"/>
+          <w:rFonts w:hint="default" w:ascii="Cambria" w:hAnsi="Cambria" w:eastAsia="Times New Roman" w:cs="Cambria"/>
           <w:sz w:val="26"/>
           <w:szCs w:val="26"/>
           <w:lang w:bidi="ar"/>
@@ -779,7 +743,7 @@
       </w:r>
       <w:r>
         <w:rPr>
-          <w:rFonts w:hint="default" w:hAnsi="Verdana" w:eastAsia="Times New Roman" w:cs="Verdana" w:asciiTheme="minorAscii"/>
+          <w:rFonts w:hint="default" w:ascii="Cambria" w:hAnsi="Cambria" w:eastAsia="Times New Roman" w:cs="Cambria"/>
           <w:sz w:val="26"/>
           <w:szCs w:val="26"/>
           <w:lang w:val="en-US" w:bidi="ar"/>
@@ -788,7 +752,7 @@
       </w:r>
       <w:r>
         <w:rPr>
-          <w:rFonts w:hint="default" w:hAnsi="Verdana" w:eastAsia="Times New Roman" w:cs="Verdana" w:asciiTheme="minorAscii"/>
+          <w:rFonts w:hint="default" w:ascii="Cambria" w:hAnsi="Cambria" w:eastAsia="Times New Roman" w:cs="Cambria"/>
           <w:sz w:val="26"/>
           <w:szCs w:val="26"/>
           <w:lang w:bidi="ar"/>
@@ -797,7 +761,7 @@
       </w:r>
       <w:r>
         <w:rPr>
-          <w:rFonts w:hint="default" w:hAnsi="Verdana" w:eastAsia="Times New Roman" w:cs="Verdana" w:asciiTheme="minorAscii"/>
+          <w:rFonts w:hint="default" w:ascii="Cambria" w:hAnsi="Cambria" w:eastAsia="Times New Roman" w:cs="Cambria"/>
           <w:sz w:val="26"/>
           <w:szCs w:val="26"/>
           <w:lang w:val="en-US" w:bidi="ar"/>
@@ -806,37 +770,66 @@
       </w:r>
       <w:r>
         <w:rPr>
-          <w:rFonts w:hint="default" w:hAnsi="Verdana" w:eastAsia="Times New Roman" w:cs="Verdana" w:asciiTheme="minorAscii"/>
-          <w:sz w:val="26"/>
-          <w:szCs w:val="26"/>
-          <w:lang w:bidi="ar"/>
-        </w:rPr>
-        <w:t xml:space="preserve"> maybe a chance for me to get Express Entry Visa to work and live in Canada.</w:t>
-      </w:r>
-    </w:p>
-    <w:p>
-      <w:pPr>
-        <w:spacing w:before="100" w:after="100" w:line="23" w:lineRule="atLeast"/>
-        <w:jc w:val="both"/>
-        <w:rPr>
-          <w:rFonts w:hint="default" w:hAnsi="Verdana" w:eastAsia="Times New Roman" w:cs="Verdana" w:asciiTheme="minorAscii"/>
-          <w:sz w:val="26"/>
-          <w:szCs w:val="26"/>
-          <w:lang w:bidi="ar"/>
-        </w:rPr>
-      </w:pPr>
-      <w:r>
-        <w:rPr>
-          <w:rFonts w:hint="default" w:hAnsi="Verdana" w:eastAsia="Times New Roman" w:cs="Verdana" w:asciiTheme="minorAscii"/>
-          <w:sz w:val="26"/>
-          <w:szCs w:val="26"/>
-          <w:lang w:bidi="ar"/>
-        </w:rPr>
-        <w:t>My admission application to study at Algonquin College has been approved and now I wish to apply for a study permit. At the request of the College, I have made the payment for the first year tuition fee of $16,090.00 CAD and the College has confirmed receiving the payment. I have also made a deposit of CAD 10,</w:t>
-      </w:r>
-      <w:r>
-        <w:rPr>
-          <w:rFonts w:hint="default" w:hAnsi="Verdana" w:eastAsia="Times New Roman" w:cs="Verdana" w:asciiTheme="minorAscii"/>
+          <w:rFonts w:hint="default" w:ascii="Cambria" w:hAnsi="Cambria" w:eastAsia="Times New Roman" w:cs="Cambria"/>
+          <w:sz w:val="26"/>
+          <w:szCs w:val="26"/>
+          <w:lang w:bidi="ar"/>
+        </w:rPr>
+        <w:t xml:space="preserve"> maybe a chance for me to get Express Entry Visa to work and live in Canada</w:t>
+      </w:r>
+      <w:r>
+        <w:rPr>
+          <w:rFonts w:hint="default" w:ascii="Cambria" w:hAnsi="Cambria" w:eastAsia="Times New Roman" w:cs="Cambria"/>
+          <w:sz w:val="26"/>
+          <w:szCs w:val="26"/>
+          <w:lang w:val="en-US" w:bidi="ar"/>
+        </w:rPr>
+        <w:t xml:space="preserve"> because I will submit for Post-Graduation Work Permit when I complete my study.</w:t>
+      </w:r>
+      <w:bookmarkStart w:id="0" w:name="_GoBack"/>
+      <w:bookmarkEnd w:id="0"/>
+    </w:p>
+    <w:p>
+      <w:pPr>
+        <w:spacing w:before="100" w:after="100" w:line="23" w:lineRule="atLeast"/>
+        <w:jc w:val="both"/>
+        <w:rPr>
+          <w:rFonts w:hint="default" w:ascii="Cambria" w:hAnsi="Cambria" w:eastAsia="Times New Roman" w:cs="Cambria"/>
+          <w:sz w:val="26"/>
+          <w:szCs w:val="26"/>
+          <w:lang w:bidi="ar"/>
+        </w:rPr>
+      </w:pPr>
+      <w:r>
+        <w:rPr>
+          <w:rFonts w:hint="default" w:ascii="Cambria" w:hAnsi="Cambria" w:eastAsia="Times New Roman" w:cs="Cambria"/>
+          <w:sz w:val="26"/>
+          <w:szCs w:val="26"/>
+          <w:lang w:bidi="ar"/>
+        </w:rPr>
+        <w:t xml:space="preserve">My admission application to study at Algonquin College has been approved and now I wish to apply for a study permit. At the request of the College, I have made the payment for the first year tuition fee of $16,090 CAD and the College has confirmed receiving the payment. I have also made a deposit of </w:t>
+      </w:r>
+      <w:r>
+        <w:rPr>
+          <w:rFonts w:hint="default" w:ascii="Cambria" w:hAnsi="Cambria" w:eastAsia="Times New Roman" w:cs="Cambria"/>
+          <w:sz w:val="26"/>
+          <w:szCs w:val="26"/>
+          <w:lang w:val="en-US" w:bidi="ar"/>
+        </w:rPr>
+        <w:t>$</w:t>
+      </w:r>
+      <w:r>
+        <w:rPr>
+          <w:rFonts w:hint="default" w:ascii="Cambria" w:hAnsi="Cambria" w:eastAsia="Times New Roman" w:cs="Cambria"/>
+          <w:sz w:val="26"/>
+          <w:szCs w:val="26"/>
+          <w:lang w:bidi="ar"/>
+        </w:rPr>
+        <w:t>10,</w:t>
+      </w:r>
+      <w:r>
+        <w:rPr>
+          <w:rFonts w:hint="default" w:ascii="Cambria" w:hAnsi="Cambria" w:eastAsia="Times New Roman" w:cs="Cambria"/>
           <w:sz w:val="26"/>
           <w:szCs w:val="26"/>
           <w:lang w:val="en-US" w:bidi="ar"/>
@@ -845,16 +838,61 @@
       </w:r>
       <w:r>
         <w:rPr>
-          <w:rFonts w:hint="default" w:hAnsi="Verdana" w:eastAsia="Times New Roman" w:cs="Verdana" w:asciiTheme="minorAscii"/>
-          <w:sz w:val="26"/>
-          <w:szCs w:val="26"/>
-          <w:lang w:bidi="ar"/>
-        </w:rPr>
-        <w:t xml:space="preserve">00 to the bank of Nova Scotia following the requirement of the CES program. In addition, I have prepared other living expenses for the first year, the amount totaling CAD </w:t>
-      </w:r>
-      <w:r>
-        <w:rPr>
-          <w:rFonts w:hint="default" w:hAnsi="Verdana" w:eastAsia="Times New Roman" w:cs="Verdana" w:asciiTheme="minorAscii"/>
+          <w:rFonts w:hint="default" w:ascii="Cambria" w:hAnsi="Cambria" w:eastAsia="Times New Roman" w:cs="Cambria"/>
+          <w:sz w:val="26"/>
+          <w:szCs w:val="26"/>
+          <w:lang w:bidi="ar"/>
+        </w:rPr>
+        <w:t>00</w:t>
+      </w:r>
+      <w:r>
+        <w:rPr>
+          <w:rFonts w:hint="default" w:ascii="Cambria" w:hAnsi="Cambria" w:eastAsia="Times New Roman" w:cs="Cambria"/>
+          <w:sz w:val="26"/>
+          <w:szCs w:val="26"/>
+          <w:lang w:val="en-US" w:bidi="ar"/>
+        </w:rPr>
+        <w:t xml:space="preserve"> CAD</w:t>
+      </w:r>
+      <w:r>
+        <w:rPr>
+          <w:rFonts w:hint="default" w:ascii="Cambria" w:hAnsi="Cambria" w:eastAsia="Times New Roman" w:cs="Cambria"/>
+          <w:sz w:val="26"/>
+          <w:szCs w:val="26"/>
+          <w:lang w:bidi="ar"/>
+        </w:rPr>
+        <w:t xml:space="preserve"> to the bank of Nova Scotia following the requirement of the CES program. In addition, other living expenses for the first year</w:t>
+      </w:r>
+      <w:r>
+        <w:rPr>
+          <w:rFonts w:hint="default" w:ascii="Cambria" w:hAnsi="Cambria" w:eastAsia="Times New Roman" w:cs="Cambria"/>
+          <w:sz w:val="26"/>
+          <w:szCs w:val="26"/>
+          <w:lang w:val="en-US" w:bidi="ar"/>
+        </w:rPr>
+        <w:t xml:space="preserve"> has been prepared</w:t>
+      </w:r>
+      <w:r>
+        <w:rPr>
+          <w:rFonts w:hint="default" w:ascii="Cambria" w:hAnsi="Cambria" w:eastAsia="Times New Roman" w:cs="Cambria"/>
+          <w:sz w:val="26"/>
+          <w:szCs w:val="26"/>
+          <w:lang w:bidi="ar"/>
+        </w:rPr>
+        <w:t xml:space="preserve">, the amount totaling </w:t>
+      </w:r>
+      <w:r>
+        <w:rPr>
+          <w:rFonts w:hint="default" w:ascii="Cambria" w:hAnsi="Cambria" w:eastAsia="Times New Roman" w:cs="Cambria"/>
+          <w:sz w:val="26"/>
+          <w:szCs w:val="26"/>
+          <w:lang w:val="en-US" w:bidi="ar"/>
+        </w:rPr>
+        <w:t>$</w:t>
+      </w:r>
+      <w:r>
+        <w:rPr>
+          <w:rFonts w:hint="default" w:ascii="Cambria" w:hAnsi="Cambria" w:eastAsia="Times New Roman" w:cs="Cambria"/>
           <w:i w:val="0"/>
           <w:iCs w:val="0"/>
           <w:color w:val="auto"/>
@@ -867,7 +905,7 @@
       </w:r>
       <w:r>
         <w:rPr>
-          <w:rFonts w:hint="default" w:hAnsi="Verdana" w:eastAsia="Times New Roman" w:cs="Verdana" w:asciiTheme="minorAscii"/>
+          <w:rFonts w:hint="default" w:ascii="Cambria" w:hAnsi="Cambria" w:eastAsia="Times New Roman" w:cs="Cambria"/>
           <w:i w:val="0"/>
           <w:iCs w:val="0"/>
           <w:color w:val="auto"/>
@@ -880,7 +918,7 @@
       </w:r>
       <w:r>
         <w:rPr>
-          <w:rFonts w:hint="default" w:hAnsi="Verdana" w:eastAsia="Times New Roman" w:cs="Verdana" w:asciiTheme="minorAscii"/>
+          <w:rFonts w:hint="default" w:ascii="Cambria" w:hAnsi="Cambria" w:eastAsia="Times New Roman" w:cs="Cambria"/>
           <w:i w:val="0"/>
           <w:iCs w:val="0"/>
           <w:color w:val="auto"/>
@@ -889,11 +927,32 @@
           <w:highlight w:val="none"/>
           <w:lang w:val="en-US" w:bidi="ar"/>
         </w:rPr>
-        <w:t xml:space="preserve">000. I also own a </w:t>
-      </w:r>
-      <w:r>
-        <w:rPr>
-          <w:rFonts w:hint="default" w:hAnsi="Verdana" w:eastAsia="Times New Roman" w:cs="Verdana" w:asciiTheme="minorAscii"/>
+        <w:t>000 CAD. Beside that, I own a real estate under my name used as emergency fund and its value is approximately $30,000 CAD.</w:t>
+      </w:r>
+    </w:p>
+    <w:p>
+      <w:pPr>
+        <w:spacing w:before="100" w:after="100" w:line="23" w:lineRule="atLeast"/>
+        <w:jc w:val="both"/>
+        <w:rPr>
+          <w:rFonts w:hint="default" w:ascii="Cambria" w:hAnsi="Cambria" w:eastAsia="Times New Roman" w:cs="Cambria"/>
+          <w:sz w:val="26"/>
+          <w:szCs w:val="26"/>
+          <w:lang w:val="en-US" w:bidi="ar"/>
+        </w:rPr>
+      </w:pPr>
+      <w:r>
+        <w:rPr>
+          <w:rFonts w:hint="default" w:ascii="Cambria" w:hAnsi="Cambria" w:eastAsia="Times New Roman" w:cs="Cambria"/>
+          <w:sz w:val="26"/>
+          <w:szCs w:val="26"/>
+          <w:lang w:val="en-US" w:bidi="ar"/>
+        </w:rPr>
+        <w:t>I’ve well prepared for this trip, however living alone far away from home make me feel lonely. I submit Work Permit visa application for my wife Tran Thi Ngoc Nhung in order to support my life in Canada such as cooking, housework and she could find a job to earn extra money while I study</w:t>
+      </w:r>
+      <w:r>
+        <w:rPr>
+          <w:rFonts w:hint="default" w:ascii="Cambria" w:hAnsi="Cambria" w:eastAsia="Times New Roman" w:cs="Cambria"/>
           <w:i w:val="0"/>
           <w:iCs w:val="0"/>
           <w:color w:val="auto"/>
@@ -902,104 +961,62 @@
           <w:highlight w:val="none"/>
           <w:lang w:val="en-US" w:bidi="ar"/>
         </w:rPr>
-        <w:t>real estate under my name used as emergency fund and its value is approximately CAD 30,000.</w:t>
-      </w:r>
-    </w:p>
-    <w:p>
-      <w:pPr>
-        <w:spacing w:before="100" w:after="100" w:line="23" w:lineRule="atLeast"/>
-        <w:jc w:val="both"/>
-        <w:rPr>
-          <w:rFonts w:hint="default" w:hAnsi="Verdana" w:eastAsia="Times New Roman" w:cs="Verdana" w:asciiTheme="minorAscii"/>
-          <w:i w:val="0"/>
-          <w:iCs w:val="0"/>
-          <w:color w:val="auto"/>
-          <w:sz w:val="26"/>
-          <w:szCs w:val="26"/>
-          <w:highlight w:val="none"/>
-          <w:lang w:val="en-US" w:bidi="ar"/>
-        </w:rPr>
-      </w:pPr>
-      <w:r>
-        <w:rPr>
-          <w:rFonts w:hint="default" w:hAnsi="Verdana" w:eastAsia="Times New Roman" w:cs="Verdana" w:asciiTheme="minorAscii"/>
-          <w:sz w:val="26"/>
-          <w:szCs w:val="26"/>
-          <w:lang w:val="en-US" w:bidi="ar"/>
-        </w:rPr>
-        <w:t>I</w:t>
-      </w:r>
-      <w:r>
-        <w:rPr>
-          <w:rFonts w:hint="default" w:hAnsi="Verdana" w:eastAsia="Times New Roman" w:cs="Verdana" w:asciiTheme="minorAscii"/>
-          <w:sz w:val="26"/>
-          <w:szCs w:val="26"/>
-          <w:lang w:val="en-US" w:bidi="ar"/>
-        </w:rPr>
-        <w:t>’ve well prepared for this trip, however living alone far away from home make me feel lonely. I submit Work Permit visa application for my wife Tran Thi Ngoc Nhung in order to support my life in Canada such as cooking, housework and she could find a job to earn extra money while I study</w:t>
-      </w:r>
-      <w:r>
-        <w:rPr>
-          <w:rFonts w:hint="default" w:hAnsi="Verdana" w:eastAsia="Times New Roman" w:cs="Verdana" w:asciiTheme="minorAscii"/>
-          <w:i w:val="0"/>
-          <w:iCs w:val="0"/>
-          <w:color w:val="auto"/>
-          <w:sz w:val="26"/>
-          <w:szCs w:val="26"/>
-          <w:highlight w:val="none"/>
+        <w:t>. With professional experiences, good soft skills, agile and friendly at work, she could find a suitable job in order to integrate in the community and earn some extra money.</w:t>
+      </w:r>
+    </w:p>
+    <w:p>
+      <w:pPr>
+        <w:spacing w:before="100" w:after="100" w:line="23" w:lineRule="atLeast"/>
+        <w:jc w:val="both"/>
+        <w:rPr>
+          <w:rFonts w:hint="default" w:ascii="Cambria" w:hAnsi="Cambria" w:eastAsia="Times New Roman" w:cs="Cambria"/>
+          <w:sz w:val="26"/>
+          <w:szCs w:val="26"/>
+          <w:lang w:bidi="ar"/>
+        </w:rPr>
+      </w:pPr>
+      <w:r>
+        <w:rPr>
+          <w:rFonts w:hint="default" w:ascii="Cambria" w:hAnsi="Cambria" w:eastAsia="Times New Roman" w:cs="Cambria"/>
+          <w:sz w:val="26"/>
+          <w:szCs w:val="26"/>
+          <w:lang w:bidi="ar"/>
+        </w:rPr>
+        <w:t>Be an international citizen, I will abide by all rules and keep a friendly attitude with people around. I will work hard throughout the time I am in Canada and upon the visa expiration date</w:t>
+      </w:r>
+      <w:r>
+        <w:rPr>
+          <w:rFonts w:hint="default" w:ascii="Cambria" w:hAnsi="Cambria" w:eastAsia="Times New Roman" w:cs="Cambria"/>
+          <w:sz w:val="26"/>
+          <w:szCs w:val="26"/>
           <w:lang w:val="en-US" w:bidi="ar"/>
         </w:rPr>
         <w:t>.</w:t>
       </w:r>
       <w:r>
         <w:rPr>
-          <w:rFonts w:hint="default" w:hAnsi="Verdana" w:eastAsia="Times New Roman" w:cs="Verdana" w:asciiTheme="minorAscii"/>
-          <w:i w:val="0"/>
-          <w:iCs w:val="0"/>
-          <w:color w:val="auto"/>
-          <w:sz w:val="26"/>
-          <w:szCs w:val="26"/>
-          <w:highlight w:val="none"/>
-          <w:lang w:val="en-US" w:bidi="ar"/>
-        </w:rPr>
-        <w:t xml:space="preserve"> With professional experiences, good soft skills, agile and friendly at work, she could find a suitable job in order to integrate in the community and earn some extra money.</w:t>
-      </w:r>
-    </w:p>
-    <w:p>
-      <w:pPr>
-        <w:spacing w:before="100" w:after="100" w:line="23" w:lineRule="atLeast"/>
-        <w:jc w:val="both"/>
-        <w:rPr>
-          <w:rFonts w:hint="default" w:hAnsi="Verdana" w:eastAsia="Times New Roman" w:cs="Verdana" w:asciiTheme="minorAscii"/>
-          <w:sz w:val="26"/>
-          <w:szCs w:val="26"/>
-          <w:lang w:bidi="ar"/>
-        </w:rPr>
-      </w:pPr>
-      <w:r>
-        <w:rPr>
-          <w:rFonts w:hint="default" w:hAnsi="Verdana" w:eastAsia="Times New Roman" w:cs="Verdana" w:asciiTheme="minorAscii"/>
-          <w:sz w:val="26"/>
-          <w:szCs w:val="26"/>
-          <w:lang w:bidi="ar"/>
-        </w:rPr>
-        <w:t>Be an international citizen, I will abide by all rules and keep a friendly attitude with people around. I will work hard throughout the time I am in Canada and upon the visa expiration date I will go back to my family in Vietnam.</w:t>
-      </w:r>
-    </w:p>
-    <w:p>
-      <w:pPr>
-        <w:spacing w:before="100" w:after="100" w:line="23" w:lineRule="atLeast"/>
-        <w:jc w:val="both"/>
-        <w:rPr>
-          <w:rFonts w:hint="default" w:hAnsi="Verdana" w:eastAsia="Times New Roman" w:cs="Verdana" w:asciiTheme="minorAscii"/>
-          <w:sz w:val="26"/>
-          <w:szCs w:val="26"/>
-          <w:lang w:bidi="ar"/>
-        </w:rPr>
-      </w:pPr>
-      <w:r>
-        <w:rPr>
-          <w:rFonts w:hint="default" w:hAnsi="Verdana" w:eastAsia="Times New Roman" w:cs="Verdana" w:asciiTheme="minorAscii"/>
+          <w:rFonts w:hint="default" w:ascii="Cambria" w:hAnsi="Cambria" w:eastAsia="Times New Roman" w:cs="Cambria"/>
+          <w:sz w:val="26"/>
+          <w:szCs w:val="26"/>
+          <w:lang w:bidi="ar"/>
+        </w:rPr>
+        <w:t xml:space="preserve"> I will go back to my family in Vietnam.</w:t>
+      </w:r>
+    </w:p>
+    <w:p>
+      <w:pPr>
+        <w:spacing w:before="100" w:after="100" w:line="23" w:lineRule="atLeast"/>
+        <w:jc w:val="both"/>
+        <w:rPr>
+          <w:rFonts w:hint="default" w:ascii="Cambria" w:hAnsi="Cambria" w:eastAsia="Times New Roman" w:cs="Cambria"/>
+          <w:sz w:val="26"/>
+          <w:szCs w:val="26"/>
+          <w:lang w:bidi="ar"/>
+        </w:rPr>
+      </w:pPr>
+      <w:r>
+        <w:rPr>
+          <w:rFonts w:hint="default" w:ascii="Cambria" w:hAnsi="Cambria" w:eastAsia="Times New Roman" w:cs="Cambria"/>
           <w:sz w:val="26"/>
           <w:szCs w:val="26"/>
           <w:lang w:bidi="ar"/>
@@ -1008,7 +1025,7 @@
       </w:r>
       <w:r>
         <w:rPr>
-          <w:rFonts w:hint="default" w:hAnsi="Verdana" w:eastAsia="Times New Roman" w:cs="Verdana" w:asciiTheme="minorAscii"/>
+          <w:rFonts w:hint="default" w:ascii="Cambria" w:hAnsi="Cambria" w:eastAsia="Times New Roman" w:cs="Cambria"/>
           <w:i/>
           <w:sz w:val="26"/>
           <w:szCs w:val="26"/>
@@ -1019,7 +1036,7 @@
       </w:r>
       <w:r>
         <w:rPr>
-          <w:rFonts w:hint="default" w:hAnsi="Verdana" w:eastAsia="Times New Roman" w:cs="Verdana" w:asciiTheme="minorAscii"/>
+          <w:rFonts w:hint="default" w:ascii="Cambria" w:hAnsi="Cambria" w:eastAsia="Times New Roman" w:cs="Cambria"/>
           <w:sz w:val="26"/>
           <w:szCs w:val="26"/>
           <w:lang w:bidi="ar"/>
@@ -1028,42 +1045,40 @@
       </w:r>
       <w:r>
         <w:rPr>
-          <w:rFonts w:hint="default" w:hAnsi="Verdana" w:eastAsia="Times New Roman" w:cs="Verdana" w:asciiTheme="minorAscii"/>
+          <w:rFonts w:hint="default" w:ascii="Cambria" w:hAnsi="Cambria" w:eastAsia="Times New Roman" w:cs="Cambria"/>
           <w:sz w:val="26"/>
           <w:szCs w:val="26"/>
           <w:lang w:val="en-US" w:bidi="ar"/>
         </w:rPr>
         <w:t>.</w:t>
       </w:r>
-      <w:bookmarkStart w:id="0" w:name="_GoBack"/>
-      <w:bookmarkEnd w:id="0"/>
-    </w:p>
-    <w:p>
-      <w:pPr>
-        <w:spacing w:before="100" w:after="100" w:line="23" w:lineRule="atLeast"/>
-        <w:jc w:val="both"/>
-        <w:rPr>
-          <w:rFonts w:hint="default" w:hAnsi="Verdana" w:eastAsia="Times New Roman" w:cs="Verdana" w:asciiTheme="minorAscii"/>
-          <w:sz w:val="26"/>
-          <w:szCs w:val="26"/>
-          <w:lang w:bidi="ar"/>
-        </w:rPr>
-      </w:pPr>
-    </w:p>
-    <w:p>
-      <w:pPr>
-        <w:spacing w:before="100" w:after="100" w:line="23" w:lineRule="atLeast"/>
-        <w:jc w:val="both"/>
-        <w:rPr>
-          <w:rFonts w:hint="default" w:hAnsi="Verdana" w:eastAsia="Times New Roman" w:cs="Verdana" w:asciiTheme="minorAscii"/>
-          <w:sz w:val="26"/>
-          <w:szCs w:val="26"/>
-          <w:lang w:bidi="ar"/>
-        </w:rPr>
-      </w:pPr>
-      <w:r>
-        <w:rPr>
-          <w:rFonts w:hint="default" w:hAnsi="Verdana" w:eastAsia="Times New Roman" w:cs="Verdana" w:asciiTheme="minorAscii"/>
+    </w:p>
+    <w:p>
+      <w:pPr>
+        <w:spacing w:before="100" w:after="100" w:line="23" w:lineRule="atLeast"/>
+        <w:jc w:val="both"/>
+        <w:rPr>
+          <w:rFonts w:hint="default" w:ascii="Cambria" w:hAnsi="Cambria" w:eastAsia="Times New Roman" w:cs="Cambria"/>
+          <w:sz w:val="26"/>
+          <w:szCs w:val="26"/>
+          <w:lang w:bidi="ar"/>
+        </w:rPr>
+      </w:pPr>
+    </w:p>
+    <w:p>
+      <w:pPr>
+        <w:spacing w:before="100" w:after="100" w:line="23" w:lineRule="atLeast"/>
+        <w:jc w:val="both"/>
+        <w:rPr>
+          <w:rFonts w:hint="default" w:ascii="Cambria" w:hAnsi="Cambria" w:eastAsia="Times New Roman" w:cs="Cambria"/>
+          <w:sz w:val="26"/>
+          <w:szCs w:val="26"/>
+          <w:lang w:bidi="ar"/>
+        </w:rPr>
+      </w:pPr>
+      <w:r>
+        <w:rPr>
+          <w:rFonts w:hint="default" w:ascii="Cambria" w:hAnsi="Cambria" w:eastAsia="Times New Roman" w:cs="Cambria"/>
           <w:sz w:val="26"/>
           <w:szCs w:val="26"/>
           <w:lang w:bidi="ar"/>
@@ -1076,15 +1091,15 @@
         <w:spacing w:before="100" w:after="100" w:line="23" w:lineRule="atLeast"/>
         <w:jc w:val="both"/>
         <w:rPr>
-          <w:rFonts w:hint="default" w:hAnsi="Verdana" w:eastAsia="Times New Roman" w:cs="Verdana" w:asciiTheme="minorAscii"/>
-          <w:sz w:val="26"/>
-          <w:szCs w:val="26"/>
-          <w:lang w:bidi="ar"/>
-        </w:rPr>
-      </w:pPr>
-      <w:r>
-        <w:rPr>
-          <w:rFonts w:hint="default" w:hAnsi="Verdana" w:eastAsia="Times New Roman" w:cs="Verdana" w:asciiTheme="minorAscii"/>
+          <w:rFonts w:hint="default" w:ascii="Cambria" w:hAnsi="Cambria" w:eastAsia="Times New Roman" w:cs="Cambria"/>
+          <w:sz w:val="26"/>
+          <w:szCs w:val="26"/>
+          <w:lang w:bidi="ar"/>
+        </w:rPr>
+      </w:pPr>
+      <w:r>
+        <w:rPr>
+          <w:rFonts w:hint="default" w:ascii="Cambria" w:hAnsi="Cambria" w:eastAsia="Times New Roman" w:cs="Cambria"/>
           <w:sz w:val="26"/>
           <w:szCs w:val="26"/>
           <w:lang w:bidi="ar"/>
@@ -1096,7 +1111,7 @@
       <w:pPr>
         <w:jc w:val="both"/>
         <w:rPr>
-          <w:rFonts w:hint="default" w:hAnsi="Verdana" w:cs="Verdana" w:asciiTheme="minorAscii"/>
+          <w:rFonts w:hint="default" w:ascii="Cambria" w:hAnsi="Cambria" w:cs="Cambria"/>
           <w:sz w:val="26"/>
           <w:szCs w:val="26"/>
         </w:rPr>

</xml_diff>

<commit_message>
[STM8] nRF24L01 add deep sleep mode and IRQ
- STM8 sleeps into halt mode, and set external interrupt on pin PB4. When wake up, flip LED status and clear interrupt flag of nRF24L01
</commit_message>
<xml_diff>
--- a/Personal Document/StudyPlan/StudyPlan.docx
+++ b/Personal Document/StudyPlan/StudyPlan.docx
@@ -1,6 +1,7 @@
 
 <file path=word/document.xml><?xml version="1.0" encoding="utf-8"?>
 <w:document xmlns:wpc="http://schemas.microsoft.com/office/word/2010/wordprocessingCanvas" xmlns:mc="http://schemas.openxmlformats.org/markup-compatibility/2006" xmlns:o="urn:schemas-microsoft-com:office:office" xmlns:r="http://schemas.openxmlformats.org/officeDocument/2006/relationships" xmlns:m="http://schemas.openxmlformats.org/officeDocument/2006/math" xmlns:v="urn:schemas-microsoft-com:vml" xmlns:wp14="http://schemas.microsoft.com/office/word/2010/wordprocessingDrawing" xmlns:wp="http://schemas.openxmlformats.org/drawingml/2006/wordprocessingDrawing" xmlns:w="http://schemas.openxmlformats.org/wordprocessingml/2006/main" xmlns:w14="http://schemas.microsoft.com/office/word/2010/wordml" xmlns:w10="urn:schemas-microsoft-com:office:word" xmlns:w15="http://schemas.microsoft.com/office/word/2012/wordml" xmlns:wpg="http://schemas.microsoft.com/office/word/2010/wordprocessingGroup" xmlns:wpi="http://schemas.microsoft.com/office/word/2010/wordprocessingInk" xmlns:wne="http://schemas.microsoft.com/office/word/2006/wordml" xmlns:wps="http://schemas.microsoft.com/office/word/2010/wordprocessingShape" mc:Ignorable="w14 w15 wp14">
+  <w:background w:color="FFFFFF"/>
   <w:body>
     <w:p>
       <w:pPr>
@@ -721,7 +722,7 @@
           <w:szCs w:val="26"/>
           <w:lang w:bidi="ar"/>
         </w:rPr>
-        <w:t>My objective is studying and discovering Canada by myself during the course at Algonquin College, which will start in May 07, 2018. I’ve striven for a long time for preparation step and be still taking care of my small family - my wife and son, who will stay at home and await me to come back after finishing my education. New Diploma of Electro-Mechanical Engineering Technician</w:t>
+        <w:t>My objective is studying and discovering Canada by myself during the course at Algonquin College, which will start in May 07, 2018. I’ve striven for a long time for preparation step and be still taking care of my small family - my wife and son. New Diploma of Electro-Mechanical Engineering Technician</w:t>
       </w:r>
       <w:r>
         <w:rPr>
@@ -786,8 +787,6 @@
         </w:rPr>
         <w:t xml:space="preserve"> because I will submit for Post-Graduation Work Permit when I complete my study.</w:t>
       </w:r>
-      <w:bookmarkStart w:id="0" w:name="_GoBack"/>
-      <w:bookmarkEnd w:id="0"/>
     </w:p>
     <w:p>
       <w:pPr>
@@ -795,113 +794,104 @@
         <w:jc w:val="both"/>
         <w:rPr>
           <w:rFonts w:hint="default" w:ascii="Cambria" w:hAnsi="Cambria" w:eastAsia="Times New Roman" w:cs="Cambria"/>
-          <w:sz w:val="26"/>
-          <w:szCs w:val="26"/>
-          <w:lang w:bidi="ar"/>
-        </w:rPr>
-      </w:pPr>
-      <w:r>
-        <w:rPr>
-          <w:rFonts w:hint="default" w:ascii="Cambria" w:hAnsi="Cambria" w:eastAsia="Times New Roman" w:cs="Cambria"/>
-          <w:sz w:val="26"/>
-          <w:szCs w:val="26"/>
-          <w:lang w:bidi="ar"/>
-        </w:rPr>
-        <w:t xml:space="preserve">My admission application to study at Algonquin College has been approved and now I wish to apply for a study permit. At the request of the College, I have made the payment for the first year tuition fee of $16,090 CAD and the College has confirmed receiving the payment. I have also made a deposit of </w:t>
-      </w:r>
-      <w:r>
-        <w:rPr>
-          <w:rFonts w:hint="default" w:ascii="Cambria" w:hAnsi="Cambria" w:eastAsia="Times New Roman" w:cs="Cambria"/>
-          <w:sz w:val="26"/>
-          <w:szCs w:val="26"/>
-          <w:lang w:val="en-US" w:bidi="ar"/>
-        </w:rPr>
-        <w:t>$</w:t>
-      </w:r>
-      <w:r>
-        <w:rPr>
-          <w:rFonts w:hint="default" w:ascii="Cambria" w:hAnsi="Cambria" w:eastAsia="Times New Roman" w:cs="Cambria"/>
-          <w:sz w:val="26"/>
-          <w:szCs w:val="26"/>
-          <w:lang w:bidi="ar"/>
-        </w:rPr>
-        <w:t>10,</w:t>
-      </w:r>
-      <w:r>
-        <w:rPr>
-          <w:rFonts w:hint="default" w:ascii="Cambria" w:hAnsi="Cambria" w:eastAsia="Times New Roman" w:cs="Cambria"/>
-          <w:sz w:val="26"/>
-          <w:szCs w:val="26"/>
-          <w:lang w:val="en-US" w:bidi="ar"/>
-        </w:rPr>
-        <w:t>2</w:t>
-      </w:r>
-      <w:r>
-        <w:rPr>
-          <w:rFonts w:hint="default" w:ascii="Cambria" w:hAnsi="Cambria" w:eastAsia="Times New Roman" w:cs="Cambria"/>
-          <w:sz w:val="26"/>
-          <w:szCs w:val="26"/>
-          <w:lang w:bidi="ar"/>
-        </w:rPr>
-        <w:t>00</w:t>
-      </w:r>
-      <w:r>
-        <w:rPr>
-          <w:rFonts w:hint="default" w:ascii="Cambria" w:hAnsi="Cambria" w:eastAsia="Times New Roman" w:cs="Cambria"/>
-          <w:sz w:val="26"/>
-          <w:szCs w:val="26"/>
-          <w:lang w:val="en-US" w:bidi="ar"/>
-        </w:rPr>
-        <w:t xml:space="preserve"> CAD</w:t>
-      </w:r>
-      <w:r>
-        <w:rPr>
-          <w:rFonts w:hint="default" w:ascii="Cambria" w:hAnsi="Cambria" w:eastAsia="Times New Roman" w:cs="Cambria"/>
-          <w:sz w:val="26"/>
-          <w:szCs w:val="26"/>
-          <w:lang w:bidi="ar"/>
-        </w:rPr>
-        <w:t xml:space="preserve"> to the bank of Nova Scotia following the requirement of the CES program. In addition, other living expenses for the first year</w:t>
-      </w:r>
-      <w:r>
-        <w:rPr>
-          <w:rFonts w:hint="default" w:ascii="Cambria" w:hAnsi="Cambria" w:eastAsia="Times New Roman" w:cs="Cambria"/>
-          <w:sz w:val="26"/>
-          <w:szCs w:val="26"/>
-          <w:lang w:val="en-US" w:bidi="ar"/>
-        </w:rPr>
-        <w:t xml:space="preserve"> has been prepared</w:t>
-      </w:r>
-      <w:r>
-        <w:rPr>
-          <w:rFonts w:hint="default" w:ascii="Cambria" w:hAnsi="Cambria" w:eastAsia="Times New Roman" w:cs="Cambria"/>
-          <w:sz w:val="26"/>
-          <w:szCs w:val="26"/>
-          <w:lang w:bidi="ar"/>
-        </w:rPr>
-        <w:t xml:space="preserve">, the amount totaling </w:t>
-      </w:r>
-      <w:r>
-        <w:rPr>
-          <w:rFonts w:hint="default" w:ascii="Cambria" w:hAnsi="Cambria" w:eastAsia="Times New Roman" w:cs="Cambria"/>
-          <w:sz w:val="26"/>
-          <w:szCs w:val="26"/>
-          <w:lang w:val="en-US" w:bidi="ar"/>
-        </w:rPr>
-        <w:t>$</w:t>
-      </w:r>
-      <w:r>
-        <w:rPr>
-          <w:rFonts w:hint="default" w:ascii="Cambria" w:hAnsi="Cambria" w:eastAsia="Times New Roman" w:cs="Cambria"/>
           <w:i w:val="0"/>
           <w:iCs w:val="0"/>
           <w:color w:val="auto"/>
-          <w:sz w:val="26"/>
-          <w:szCs w:val="26"/>
+          <w:sz w:val="24"/>
+          <w:szCs w:val="24"/>
           <w:highlight w:val="none"/>
           <w:lang w:val="en-US" w:bidi="ar"/>
         </w:rPr>
-        <w:t>27</w:t>
+      </w:pPr>
+      <w:r>
+        <w:rPr>
+          <w:rFonts w:hint="default" w:ascii="Cambria" w:hAnsi="Cambria" w:eastAsia="Times New Roman" w:cs="Cambria"/>
+          <w:sz w:val="26"/>
+          <w:szCs w:val="26"/>
+          <w:lang w:bidi="ar"/>
+        </w:rPr>
+        <w:t xml:space="preserve">My admission application to study at Algonquin College has been approved and now I wish to apply for a study permit. At the request of the College, I have made the payment for the first year tuition fee of $16,090 CAD and the College has confirmed receiving the payment. I have also made a deposit of </w:t>
+      </w:r>
+      <w:r>
+        <w:rPr>
+          <w:rFonts w:hint="default" w:ascii="Cambria" w:hAnsi="Cambria" w:eastAsia="Times New Roman" w:cs="Cambria"/>
+          <w:sz w:val="26"/>
+          <w:szCs w:val="26"/>
+          <w:lang w:val="en-US" w:bidi="ar"/>
+        </w:rPr>
+        <w:t>$</w:t>
+      </w:r>
+      <w:r>
+        <w:rPr>
+          <w:rFonts w:hint="default" w:ascii="Cambria" w:hAnsi="Cambria" w:eastAsia="Times New Roman" w:cs="Cambria"/>
+          <w:sz w:val="26"/>
+          <w:szCs w:val="26"/>
+          <w:lang w:bidi="ar"/>
+        </w:rPr>
+        <w:t>10,</w:t>
+      </w:r>
+      <w:r>
+        <w:rPr>
+          <w:rFonts w:hint="default" w:ascii="Cambria" w:hAnsi="Cambria" w:eastAsia="Times New Roman" w:cs="Cambria"/>
+          <w:sz w:val="26"/>
+          <w:szCs w:val="26"/>
+          <w:lang w:val="en-US" w:bidi="ar"/>
+        </w:rPr>
+        <w:t>2</w:t>
+      </w:r>
+      <w:r>
+        <w:rPr>
+          <w:rFonts w:hint="default" w:ascii="Cambria" w:hAnsi="Cambria" w:eastAsia="Times New Roman" w:cs="Cambria"/>
+          <w:sz w:val="26"/>
+          <w:szCs w:val="26"/>
+          <w:lang w:bidi="ar"/>
+        </w:rPr>
+        <w:t>00</w:t>
+      </w:r>
+      <w:r>
+        <w:rPr>
+          <w:rFonts w:hint="default" w:ascii="Cambria" w:hAnsi="Cambria" w:eastAsia="Times New Roman" w:cs="Cambria"/>
+          <w:sz w:val="26"/>
+          <w:szCs w:val="26"/>
+          <w:lang w:val="en-US" w:bidi="ar"/>
+        </w:rPr>
+        <w:t xml:space="preserve"> CAD</w:t>
+      </w:r>
+      <w:r>
+        <w:rPr>
+          <w:rFonts w:hint="default" w:ascii="Cambria" w:hAnsi="Cambria" w:eastAsia="Times New Roman" w:cs="Cambria"/>
+          <w:sz w:val="26"/>
+          <w:szCs w:val="26"/>
+          <w:lang w:bidi="ar"/>
+        </w:rPr>
+        <w:t xml:space="preserve"> to the bank of Nova Scotia following the requirement of the CES program. In addition, other living expenses for the first year</w:t>
+      </w:r>
+      <w:r>
+        <w:rPr>
+          <w:rFonts w:hint="default" w:ascii="Cambria" w:hAnsi="Cambria" w:eastAsia="Times New Roman" w:cs="Cambria"/>
+          <w:sz w:val="26"/>
+          <w:szCs w:val="26"/>
+          <w:lang w:val="en-US" w:bidi="ar"/>
+        </w:rPr>
+        <w:t xml:space="preserve"> has been prepared</w:t>
+      </w:r>
+      <w:r>
+        <w:rPr>
+          <w:rFonts w:hint="default" w:ascii="Cambria" w:hAnsi="Cambria" w:eastAsia="Times New Roman" w:cs="Cambria"/>
+          <w:sz w:val="26"/>
+          <w:szCs w:val="26"/>
+          <w:lang w:bidi="ar"/>
+        </w:rPr>
+        <w:t xml:space="preserve">, the amount totaling </w:t>
+      </w:r>
+      <w:r>
+        <w:rPr>
+          <w:rFonts w:hint="default" w:ascii="Cambria" w:hAnsi="Cambria" w:eastAsia="Times New Roman" w:cs="Cambria"/>
+          <w:sz w:val="26"/>
+          <w:szCs w:val="26"/>
+          <w:lang w:val="en-US" w:bidi="ar"/>
+        </w:rPr>
+        <w:t>$</w:t>
       </w:r>
       <w:r>
         <w:rPr>
@@ -912,9 +902,9 @@
           <w:sz w:val="26"/>
           <w:szCs w:val="26"/>
           <w:highlight w:val="none"/>
-          <w:lang w:bidi="ar"/>
-        </w:rPr>
-        <w:t>,</w:t>
+          <w:lang w:val="en-US" w:bidi="ar"/>
+        </w:rPr>
+        <w:t>27</w:t>
       </w:r>
       <w:r>
         <w:rPr>
@@ -925,9 +915,35 @@
           <w:sz w:val="26"/>
           <w:szCs w:val="26"/>
           <w:highlight w:val="none"/>
-          <w:lang w:val="en-US" w:bidi="ar"/>
-        </w:rPr>
-        <w:t>000 CAD. Beside that, I own a real estate under my name used as emergency fund and its value is approximately $30,000 CAD.</w:t>
+          <w:lang w:bidi="ar"/>
+        </w:rPr>
+        <w:t>,</w:t>
+      </w:r>
+      <w:r>
+        <w:rPr>
+          <w:rFonts w:hint="default" w:ascii="Cambria" w:hAnsi="Cambria" w:eastAsia="Times New Roman" w:cs="Cambria"/>
+          <w:i w:val="0"/>
+          <w:iCs w:val="0"/>
+          <w:color w:val="auto"/>
+          <w:sz w:val="26"/>
+          <w:szCs w:val="26"/>
+          <w:highlight w:val="none"/>
+          <w:lang w:val="en-US" w:bidi="ar"/>
+        </w:rPr>
+        <w:t xml:space="preserve">000 CAD. </w:t>
+      </w:r>
+      <w:r>
+        <w:rPr>
+          <w:rFonts w:hint="default" w:ascii="Cambria" w:hAnsi="Cambria" w:eastAsia="Times New Roman" w:cs="Cambria"/>
+          <w:i w:val="0"/>
+          <w:iCs w:val="0"/>
+          <w:color w:val="auto"/>
+          <w:sz w:val="24"/>
+          <w:szCs w:val="24"/>
+          <w:highlight w:val="none"/>
+          <w:lang w:val="en-US" w:bidi="ar"/>
+        </w:rPr>
+        <w:t>Beside that, I own a real estate under my name used as emergency fund and its value is approximately $30,000 CAD.</w:t>
       </w:r>
     </w:p>
     <w:p>
@@ -936,23 +952,6 @@
         <w:jc w:val="both"/>
         <w:rPr>
           <w:rFonts w:hint="default" w:ascii="Cambria" w:hAnsi="Cambria" w:eastAsia="Times New Roman" w:cs="Cambria"/>
-          <w:sz w:val="26"/>
-          <w:szCs w:val="26"/>
-          <w:lang w:val="en-US" w:bidi="ar"/>
-        </w:rPr>
-      </w:pPr>
-      <w:r>
-        <w:rPr>
-          <w:rFonts w:hint="default" w:ascii="Cambria" w:hAnsi="Cambria" w:eastAsia="Times New Roman" w:cs="Cambria"/>
-          <w:sz w:val="26"/>
-          <w:szCs w:val="26"/>
-          <w:lang w:val="en-US" w:bidi="ar"/>
-        </w:rPr>
-        <w:t>I’ve well prepared for this trip, however living alone far away from home make me feel lonely. I submit Work Permit visa application for my wife Tran Thi Ngoc Nhung in order to support my life in Canada such as cooking, housework and she could find a job to earn extra money while I study</w:t>
-      </w:r>
-      <w:r>
-        <w:rPr>
-          <w:rFonts w:hint="default" w:ascii="Cambria" w:hAnsi="Cambria" w:eastAsia="Times New Roman" w:cs="Cambria"/>
           <w:i w:val="0"/>
           <w:iCs w:val="0"/>
           <w:color w:val="auto"/>
@@ -961,7 +960,345 @@
           <w:highlight w:val="none"/>
           <w:lang w:val="en-US" w:bidi="ar"/>
         </w:rPr>
-        <w:t>. With professional experiences, good soft skills, agile and friendly at work, she could find a suitable job in order to integrate in the community and earn some extra money.</w:t>
+      </w:pPr>
+      <w:bookmarkStart w:id="0" w:name="_GoBack"/>
+      <w:bookmarkEnd w:id="0"/>
+      <w:r>
+        <w:rPr>
+          <w:rFonts w:hint="default" w:ascii="Cambria" w:hAnsi="Cambria" w:eastAsia="Times New Roman" w:cs="Cambria"/>
+          <w:sz w:val="26"/>
+          <w:szCs w:val="26"/>
+          <w:lang w:val="en-US" w:bidi="ar"/>
+        </w:rPr>
+        <w:t xml:space="preserve">I’ve well prepared for this trip, however living alone far away from home make me feel lonely. I also submit Open Work Permit visa for my wife Tran Thi Ngoc Nhung, </w:t>
+      </w:r>
+      <w:r>
+        <w:rPr>
+          <w:rFonts w:hint="default" w:ascii="Cambria" w:hAnsi="Cambria" w:eastAsia="SimSun" w:cs="Cambria"/>
+          <w:sz w:val="26"/>
+          <w:szCs w:val="26"/>
+        </w:rPr>
+        <w:t xml:space="preserve">born </w:t>
+      </w:r>
+      <w:r>
+        <w:rPr>
+          <w:rFonts w:hint="default" w:ascii="Cambria" w:hAnsi="Cambria" w:eastAsia="SimSun" w:cs="Cambria"/>
+          <w:sz w:val="26"/>
+          <w:szCs w:val="26"/>
+          <w:lang w:val="en-US"/>
+        </w:rPr>
+        <w:t>06</w:t>
+      </w:r>
+      <w:r>
+        <w:rPr>
+          <w:rFonts w:hint="default" w:ascii="Cambria" w:hAnsi="Cambria" w:eastAsia="SimSun" w:cs="Cambria"/>
+          <w:sz w:val="26"/>
+          <w:szCs w:val="26"/>
+          <w:vertAlign w:val="superscript"/>
+        </w:rPr>
+        <w:t>th</w:t>
+      </w:r>
+      <w:r>
+        <w:rPr>
+          <w:rFonts w:hint="default" w:ascii="Cambria" w:hAnsi="Cambria" w:eastAsia="SimSun" w:cs="Cambria"/>
+          <w:sz w:val="26"/>
+          <w:szCs w:val="26"/>
+        </w:rPr>
+        <w:t xml:space="preserve"> </w:t>
+      </w:r>
+      <w:r>
+        <w:rPr>
+          <w:rFonts w:hint="default" w:ascii="Cambria" w:hAnsi="Cambria" w:eastAsia="SimSun" w:cs="Cambria"/>
+          <w:sz w:val="26"/>
+          <w:szCs w:val="26"/>
+          <w:lang w:val="en-US"/>
+        </w:rPr>
+        <w:t>October</w:t>
+      </w:r>
+      <w:r>
+        <w:rPr>
+          <w:rFonts w:hint="default" w:ascii="Cambria" w:hAnsi="Cambria" w:eastAsia="SimSun" w:cs="Cambria"/>
+          <w:sz w:val="26"/>
+          <w:szCs w:val="26"/>
+        </w:rPr>
+        <w:t xml:space="preserve"> 199</w:t>
+      </w:r>
+      <w:r>
+        <w:rPr>
+          <w:rFonts w:hint="default" w:ascii="Cambria" w:hAnsi="Cambria" w:eastAsia="SimSun" w:cs="Cambria"/>
+          <w:sz w:val="26"/>
+          <w:szCs w:val="26"/>
+          <w:lang w:val="en-US"/>
+        </w:rPr>
+        <w:t>2</w:t>
+      </w:r>
+      <w:r>
+        <w:rPr>
+          <w:rFonts w:hint="default" w:ascii="Cambria" w:hAnsi="Cambria" w:eastAsia="SimSun" w:cs="Cambria"/>
+          <w:sz w:val="26"/>
+          <w:szCs w:val="26"/>
+        </w:rPr>
+        <w:t xml:space="preserve">, passport number </w:t>
+      </w:r>
+      <w:r>
+        <w:rPr>
+          <w:rFonts w:hint="default" w:ascii="Cambria" w:hAnsi="Cambria" w:eastAsia="SimSun" w:cs="Cambria"/>
+          <w:color w:val="auto"/>
+          <w:sz w:val="26"/>
+          <w:szCs w:val="26"/>
+          <w:highlight w:val="magenta"/>
+        </w:rPr>
+        <w:t>C3939868</w:t>
+      </w:r>
+      <w:r>
+        <w:rPr>
+          <w:rFonts w:hint="default" w:ascii="Cambria" w:hAnsi="Cambria" w:eastAsia="SimSun" w:cs="Cambria"/>
+          <w:sz w:val="26"/>
+          <w:szCs w:val="26"/>
+        </w:rPr>
+        <w:t xml:space="preserve"> to accompany me to Canada</w:t>
+      </w:r>
+      <w:r>
+        <w:rPr>
+          <w:rFonts w:hint="default" w:ascii="Cambria" w:hAnsi="Cambria" w:eastAsia="SimSun" w:cs="Cambria"/>
+          <w:sz w:val="26"/>
+          <w:szCs w:val="26"/>
+          <w:lang w:val="en-US"/>
+        </w:rPr>
+        <w:t xml:space="preserve">. </w:t>
+      </w:r>
+      <w:r>
+        <w:rPr>
+          <w:rFonts w:hint="default" w:ascii="Cambria" w:hAnsi="Cambria" w:eastAsia="SimSun" w:cs="Cambria"/>
+          <w:sz w:val="26"/>
+          <w:szCs w:val="26"/>
+        </w:rPr>
+        <w:t xml:space="preserve">I </w:t>
+      </w:r>
+      <w:r>
+        <w:rPr>
+          <w:rFonts w:hint="default" w:ascii="Cambria" w:hAnsi="Cambria" w:eastAsia="SimSun" w:cs="Cambria"/>
+          <w:sz w:val="26"/>
+          <w:szCs w:val="26"/>
+          <w:lang w:val="en-US"/>
+        </w:rPr>
+        <w:t>have savings enough to pay</w:t>
+      </w:r>
+      <w:r>
+        <w:rPr>
+          <w:rFonts w:hint="default" w:ascii="Cambria" w:hAnsi="Cambria" w:eastAsia="SimSun" w:cs="Cambria"/>
+          <w:sz w:val="26"/>
+          <w:szCs w:val="26"/>
+        </w:rPr>
+        <w:t xml:space="preserve"> for all of our living expenses for the duration of our stay in Canada</w:t>
+      </w:r>
+      <w:r>
+        <w:rPr>
+          <w:rFonts w:hint="default" w:ascii="Cambria" w:hAnsi="Cambria" w:eastAsia="SimSun" w:cs="Cambria"/>
+          <w:sz w:val="26"/>
+          <w:szCs w:val="26"/>
+          <w:lang w:val="en-US"/>
+        </w:rPr>
+        <w:t xml:space="preserve"> without working, however my wife doesn’t want to stay at home all day. </w:t>
+      </w:r>
+      <w:r>
+        <w:rPr>
+          <w:rFonts w:hint="default" w:ascii="Cambria" w:hAnsi="Cambria" w:eastAsia="SimSun" w:cs="Cambria"/>
+          <w:sz w:val="26"/>
+          <w:szCs w:val="26"/>
+        </w:rPr>
+        <w:t>She would like to work to gain valuable “Canadian experience”</w:t>
+      </w:r>
+      <w:r>
+        <w:rPr>
+          <w:rFonts w:hint="default" w:ascii="Cambria" w:hAnsi="Cambria" w:eastAsia="SimSun" w:cs="Cambria"/>
+          <w:sz w:val="26"/>
+          <w:szCs w:val="26"/>
+          <w:lang w:val="en-US"/>
+        </w:rPr>
+        <w:t xml:space="preserve"> </w:t>
+      </w:r>
+      <w:r>
+        <w:rPr>
+          <w:rFonts w:hint="default" w:ascii="Cambria" w:hAnsi="Cambria" w:eastAsia="Times New Roman" w:cs="Cambria"/>
+          <w:sz w:val="26"/>
+          <w:szCs w:val="26"/>
+          <w:lang w:val="en-US" w:bidi="ar"/>
+        </w:rPr>
+        <w:t xml:space="preserve">and support my life such as cooking, housework while I study. </w:t>
+      </w:r>
+      <w:r>
+        <w:rPr>
+          <w:rFonts w:hint="default" w:ascii="Cambria" w:hAnsi="Cambria" w:eastAsia="Times New Roman" w:cs="Cambria"/>
+          <w:i w:val="0"/>
+          <w:iCs w:val="0"/>
+          <w:color w:val="auto"/>
+          <w:sz w:val="26"/>
+          <w:szCs w:val="26"/>
+          <w:highlight w:val="none"/>
+          <w:lang w:val="en-US" w:bidi="ar"/>
+        </w:rPr>
+        <w:t xml:space="preserve">With professional experiences, good soft skills, agile and friendly at work, she could find a suitable job in order to integrate in the community. </w:t>
+      </w:r>
+    </w:p>
+    <w:p>
+      <w:pPr>
+        <w:spacing w:before="100" w:after="100" w:line="23" w:lineRule="atLeast"/>
+        <w:jc w:val="both"/>
+        <w:rPr>
+          <w:rFonts w:hint="default" w:ascii="Cambria" w:hAnsi="Cambria" w:eastAsia="Times New Roman" w:cs="Cambria"/>
+          <w:sz w:val="26"/>
+          <w:szCs w:val="26"/>
+          <w:lang w:val="en-US" w:bidi="ar"/>
+        </w:rPr>
+      </w:pPr>
+      <w:r>
+        <w:rPr>
+          <w:rFonts w:hint="default" w:ascii="Cambria" w:hAnsi="Cambria" w:eastAsia="SimSun" w:cs="Cambria"/>
+          <w:sz w:val="26"/>
+          <w:szCs w:val="26"/>
+        </w:rPr>
+        <w:t xml:space="preserve">I have done searches for accommodation however we are not going to settle for any accommodation before we see it in person. Therefore we are going to book a hotel room to stay for the first few days we arrive in </w:t>
+      </w:r>
+      <w:r>
+        <w:rPr>
+          <w:rFonts w:hint="default" w:ascii="Cambria" w:hAnsi="Cambria" w:eastAsia="SimSun" w:cs="Cambria"/>
+          <w:sz w:val="26"/>
+          <w:szCs w:val="26"/>
+          <w:lang w:val="en-US"/>
+        </w:rPr>
+        <w:t>Ottawa</w:t>
+      </w:r>
+      <w:r>
+        <w:rPr>
+          <w:rFonts w:hint="default" w:ascii="Cambria" w:hAnsi="Cambria" w:eastAsia="SimSun" w:cs="Cambria"/>
+          <w:sz w:val="26"/>
+          <w:szCs w:val="26"/>
+        </w:rPr>
+        <w:t xml:space="preserve">. As my course starts on the </w:t>
+      </w:r>
+      <w:r>
+        <w:rPr>
+          <w:rFonts w:hint="default" w:ascii="Cambria" w:hAnsi="Cambria" w:eastAsia="SimSun" w:cs="Cambria"/>
+          <w:sz w:val="26"/>
+          <w:szCs w:val="26"/>
+          <w:lang w:val="en-US"/>
+        </w:rPr>
+        <w:t xml:space="preserve">May </w:t>
+      </w:r>
+      <w:r>
+        <w:rPr>
+          <w:rFonts w:hint="default" w:ascii="Cambria" w:hAnsi="Cambria" w:eastAsia="SimSun" w:cs="Cambria"/>
+          <w:sz w:val="26"/>
+          <w:szCs w:val="26"/>
+        </w:rPr>
+        <w:t>0</w:t>
+      </w:r>
+      <w:r>
+        <w:rPr>
+          <w:rFonts w:hint="default" w:ascii="Cambria" w:hAnsi="Cambria" w:eastAsia="SimSun" w:cs="Cambria"/>
+          <w:sz w:val="26"/>
+          <w:szCs w:val="26"/>
+          <w:lang w:val="en-US"/>
+        </w:rPr>
+        <w:t>7</w:t>
+      </w:r>
+      <w:r>
+        <w:rPr>
+          <w:rFonts w:hint="default" w:ascii="Cambria" w:hAnsi="Cambria" w:eastAsia="SimSun" w:cs="Cambria"/>
+          <w:sz w:val="26"/>
+          <w:szCs w:val="26"/>
+          <w:vertAlign w:val="superscript"/>
+        </w:rPr>
+        <w:t>th</w:t>
+      </w:r>
+      <w:r>
+        <w:rPr>
+          <w:rFonts w:hint="default" w:ascii="Cambria" w:hAnsi="Cambria" w:eastAsia="SimSun" w:cs="Cambria"/>
+          <w:sz w:val="26"/>
+          <w:szCs w:val="26"/>
+          <w:lang w:val="en-US"/>
+        </w:rPr>
+        <w:t xml:space="preserve">, </w:t>
+      </w:r>
+      <w:r>
+        <w:rPr>
+          <w:rFonts w:hint="default" w:ascii="Cambria" w:hAnsi="Cambria" w:eastAsia="SimSun" w:cs="Cambria"/>
+          <w:sz w:val="26"/>
+          <w:szCs w:val="26"/>
+        </w:rPr>
+        <w:t xml:space="preserve">2018, we hope we can get the visas and come to Canada on the </w:t>
+      </w:r>
+      <w:r>
+        <w:rPr>
+          <w:rFonts w:hint="default" w:ascii="Cambria" w:hAnsi="Cambria" w:eastAsia="SimSun" w:cs="Cambria"/>
+          <w:sz w:val="26"/>
+          <w:szCs w:val="26"/>
+          <w:lang w:val="en-US"/>
+        </w:rPr>
+        <w:t>1</w:t>
+      </w:r>
+      <w:r>
+        <w:rPr>
+          <w:rFonts w:hint="default" w:ascii="Cambria" w:hAnsi="Cambria" w:eastAsia="SimSun" w:cs="Cambria"/>
+          <w:sz w:val="26"/>
+          <w:szCs w:val="26"/>
+          <w:vertAlign w:val="superscript"/>
+          <w:lang w:val="en-US"/>
+        </w:rPr>
+        <w:t>st</w:t>
+      </w:r>
+      <w:r>
+        <w:rPr>
+          <w:rFonts w:hint="default" w:ascii="Cambria" w:hAnsi="Cambria" w:eastAsia="SimSun" w:cs="Cambria"/>
+          <w:sz w:val="26"/>
+          <w:szCs w:val="26"/>
+        </w:rPr>
+        <w:t xml:space="preserve"> or </w:t>
+      </w:r>
+      <w:r>
+        <w:rPr>
+          <w:rFonts w:hint="default" w:ascii="Cambria" w:hAnsi="Cambria" w:eastAsia="SimSun" w:cs="Cambria"/>
+          <w:sz w:val="26"/>
+          <w:szCs w:val="26"/>
+          <w:lang w:val="en-US"/>
+        </w:rPr>
+        <w:t>2</w:t>
+      </w:r>
+      <w:r>
+        <w:rPr>
+          <w:rFonts w:hint="default" w:ascii="Cambria" w:hAnsi="Cambria" w:eastAsia="SimSun" w:cs="Cambria"/>
+          <w:sz w:val="26"/>
+          <w:szCs w:val="26"/>
+          <w:vertAlign w:val="superscript"/>
+          <w:lang w:val="en-US"/>
+        </w:rPr>
+        <w:t>nd</w:t>
+      </w:r>
+      <w:r>
+        <w:rPr>
+          <w:rFonts w:hint="default" w:ascii="Cambria" w:hAnsi="Cambria" w:eastAsia="SimSun" w:cs="Cambria"/>
+          <w:sz w:val="26"/>
+          <w:szCs w:val="26"/>
+        </w:rPr>
+        <w:t xml:space="preserve"> </w:t>
+      </w:r>
+      <w:r>
+        <w:rPr>
+          <w:rFonts w:hint="default" w:ascii="Cambria" w:hAnsi="Cambria" w:eastAsia="SimSun" w:cs="Cambria"/>
+          <w:sz w:val="26"/>
+          <w:szCs w:val="26"/>
+          <w:lang w:val="en-US"/>
+        </w:rPr>
+        <w:t>in May</w:t>
+      </w:r>
+      <w:r>
+        <w:rPr>
+          <w:rFonts w:hint="default" w:ascii="Cambria" w:hAnsi="Cambria" w:eastAsia="SimSun" w:cs="Cambria"/>
+          <w:sz w:val="26"/>
+          <w:szCs w:val="26"/>
+        </w:rPr>
+        <w:t>.</w:t>
       </w:r>
     </w:p>
     <w:p>

</xml_diff>